<commit_message>
CDC WIP - uses cases OK
</commit_message>
<xml_diff>
--- a/Documentation/doc/cahier des charges.docx
+++ b/Documentation/doc/cahier des charges.docx
@@ -4,7 +4,7 @@
   <w:body>
     <w:p>
       <w:pPr>
-        <w:pStyle w:val="Heading1"/>
+        <w:pStyle w:val="Titre1"/>
         <w:jc w:val="both"/>
       </w:pPr>
       <w:bookmarkStart w:id="0" w:name="_Toc21335188"/>
@@ -63,7 +63,7 @@
                           <w:p>
                             <w:pPr>
                               <w:rPr>
-                                <w:rStyle w:val="Emphasis"/>
+                                <w:rStyle w:val="Accentuation"/>
                                 <w:rFonts w:cs="Open Sans Semibold"/>
                                 <w:b/>
                                 <w:bCs/>
@@ -78,7 +78,7 @@
                           <w:p>
                             <w:pPr>
                               <w:rPr>
-                                <w:rStyle w:val="Emphasis"/>
+                                <w:rStyle w:val="Accentuation"/>
                                 <w:rFonts w:cs="Open Sans Semibold"/>
                                 <w:b/>
                                 <w:bCs/>
@@ -93,7 +93,7 @@
                           <w:p>
                             <w:pPr>
                               <w:rPr>
-                                <w:rStyle w:val="Emphasis"/>
+                                <w:rStyle w:val="Accentuation"/>
                                 <w:rFonts w:cs="Open Sans Semibold"/>
                                 <w:b/>
                                 <w:bCs/>
@@ -108,7 +108,7 @@
                           <w:p>
                             <w:pPr>
                               <w:rPr>
-                                <w:rStyle w:val="Emphasis"/>
+                                <w:rStyle w:val="Accentuation"/>
                                 <w:rFonts w:cs="Open Sans Semibold"/>
                                 <w:b/>
                                 <w:bCs/>
@@ -123,7 +123,7 @@
                           <w:p>
                             <w:pPr>
                               <w:rPr>
-                                <w:rStyle w:val="Emphasis"/>
+                                <w:rStyle w:val="Accentuation"/>
                                 <w:rFonts w:cs="Open Sans Semibold"/>
                                 <w:b/>
                                 <w:bCs/>
@@ -140,7 +140,7 @@
                               <w:ind w:left="708" w:firstLine="708"/>
                               <w:jc w:val="both"/>
                               <w:rPr>
-                                <w:rStyle w:val="Emphasis"/>
+                                <w:rStyle w:val="Accentuation"/>
                                 <w:rFonts w:cs="Open Sans Semibold"/>
                                 <w:b/>
                                 <w:bCs/>
@@ -155,7 +155,7 @@
                               <w:ind w:left="1416"/>
                               <w:jc w:val="both"/>
                               <w:rPr>
-                                <w:rStyle w:val="Emphasis"/>
+                                <w:rStyle w:val="Accentuation"/>
                                 <w:rFonts w:cs="Open Sans Semibold"/>
                                 <w:b/>
                                 <w:bCs/>
@@ -166,7 +166,7 @@
                             </w:pPr>
                             <w:r>
                               <w:rPr>
-                                <w:rStyle w:val="Emphasis"/>
+                                <w:rStyle w:val="Accentuation"/>
                                 <w:rFonts w:cs="Open Sans Semibold"/>
                                 <w:b/>
                                 <w:bCs/>
@@ -178,7 +178,7 @@
                             </w:r>
                             <w:r>
                               <w:rPr>
-                                <w:rStyle w:val="Emphasis"/>
+                                <w:rStyle w:val="Accentuation"/>
                                 <w:rFonts w:cs="Open Sans Semibold"/>
                                 <w:b/>
                                 <w:bCs/>
@@ -193,7 +193,7 @@
                             <w:pPr>
                               <w:jc w:val="center"/>
                               <w:rPr>
-                                <w:rStyle w:val="Emphasis"/>
+                                <w:rStyle w:val="Accentuation"/>
                                 <w:rFonts w:cs="Open Sans Semibold"/>
                                 <w:b/>
                                 <w:bCs/>
@@ -207,7 +207,7 @@
                             <w:pPr>
                               <w:jc w:val="center"/>
                               <w:rPr>
-                                <w:rStyle w:val="Emphasis"/>
+                                <w:rStyle w:val="Accentuation"/>
                                 <w:rFonts w:cs="Open Sans Semibold"/>
                                 <w:b/>
                                 <w:bCs/>
@@ -221,7 +221,7 @@
                             <w:pPr>
                               <w:jc w:val="center"/>
                               <w:rPr>
-                                <w:rStyle w:val="Emphasis"/>
+                                <w:rStyle w:val="Accentuation"/>
                                 <w:rFonts w:cs="Open Sans Semibold"/>
                                 <w:b/>
                                 <w:bCs/>
@@ -235,7 +235,7 @@
                             <w:pPr>
                               <w:jc w:val="center"/>
                               <w:rPr>
-                                <w:rStyle w:val="Emphasis"/>
+                                <w:rStyle w:val="Accentuation"/>
                                 <w:rFonts w:cs="Open Sans Semibold"/>
                                 <w:b/>
                                 <w:bCs/>
@@ -249,7 +249,7 @@
                             <w:pPr>
                               <w:jc w:val="center"/>
                               <w:rPr>
-                                <w:rStyle w:val="Emphasis"/>
+                                <w:rStyle w:val="Accentuation"/>
                                 <w:rFonts w:cs="Open Sans Semibold"/>
                                 <w:b/>
                                 <w:bCs/>
@@ -262,7 +262,7 @@
                             <w:pPr>
                               <w:jc w:val="center"/>
                               <w:rPr>
-                                <w:rStyle w:val="Emphasis"/>
+                                <w:rStyle w:val="Accentuation"/>
                                 <w:rFonts w:cs="Open Sans Semibold"/>
                                 <w:b/>
                                 <w:bCs/>
@@ -276,7 +276,7 @@
                             <w:pPr>
                               <w:jc w:val="center"/>
                               <w:rPr>
-                                <w:rStyle w:val="Emphasis"/>
+                                <w:rStyle w:val="Accentuation"/>
                                 <w:rFonts w:cs="Open Sans Semibold"/>
                                 <w:b/>
                                 <w:bCs/>
@@ -322,7 +322,7 @@
                     <w:p>
                       <w:pPr>
                         <w:rPr>
-                          <w:rStyle w:val="Emphasis"/>
+                          <w:rStyle w:val="Accentuation"/>
                           <w:rFonts w:cs="Open Sans Semibold"/>
                           <w:b/>
                           <w:bCs/>
@@ -337,7 +337,7 @@
                     <w:p>
                       <w:pPr>
                         <w:rPr>
-                          <w:rStyle w:val="Emphasis"/>
+                          <w:rStyle w:val="Accentuation"/>
                           <w:rFonts w:cs="Open Sans Semibold"/>
                           <w:b/>
                           <w:bCs/>
@@ -352,7 +352,7 @@
                     <w:p>
                       <w:pPr>
                         <w:rPr>
-                          <w:rStyle w:val="Emphasis"/>
+                          <w:rStyle w:val="Accentuation"/>
                           <w:rFonts w:cs="Open Sans Semibold"/>
                           <w:b/>
                           <w:bCs/>
@@ -367,7 +367,7 @@
                     <w:p>
                       <w:pPr>
                         <w:rPr>
-                          <w:rStyle w:val="Emphasis"/>
+                          <w:rStyle w:val="Accentuation"/>
                           <w:rFonts w:cs="Open Sans Semibold"/>
                           <w:b/>
                           <w:bCs/>
@@ -382,7 +382,7 @@
                     <w:p>
                       <w:pPr>
                         <w:rPr>
-                          <w:rStyle w:val="Emphasis"/>
+                          <w:rStyle w:val="Accentuation"/>
                           <w:rFonts w:cs="Open Sans Semibold"/>
                           <w:b/>
                           <w:bCs/>
@@ -399,7 +399,7 @@
                         <w:ind w:left="708" w:firstLine="708"/>
                         <w:jc w:val="both"/>
                         <w:rPr>
-                          <w:rStyle w:val="Emphasis"/>
+                          <w:rStyle w:val="Accentuation"/>
                           <w:rFonts w:cs="Open Sans Semibold"/>
                           <w:b/>
                           <w:bCs/>
@@ -414,7 +414,7 @@
                         <w:ind w:left="1416"/>
                         <w:jc w:val="both"/>
                         <w:rPr>
-                          <w:rStyle w:val="Emphasis"/>
+                          <w:rStyle w:val="Accentuation"/>
                           <w:rFonts w:cs="Open Sans Semibold"/>
                           <w:b/>
                           <w:bCs/>
@@ -425,7 +425,7 @@
                       </w:pPr>
                       <w:r>
                         <w:rPr>
-                          <w:rStyle w:val="Emphasis"/>
+                          <w:rStyle w:val="Accentuation"/>
                           <w:rFonts w:cs="Open Sans Semibold"/>
                           <w:b/>
                           <w:bCs/>
@@ -437,7 +437,7 @@
                       </w:r>
                       <w:r>
                         <w:rPr>
-                          <w:rStyle w:val="Emphasis"/>
+                          <w:rStyle w:val="Accentuation"/>
                           <w:rFonts w:cs="Open Sans Semibold"/>
                           <w:b/>
                           <w:bCs/>
@@ -452,7 +452,7 @@
                       <w:pPr>
                         <w:jc w:val="center"/>
                         <w:rPr>
-                          <w:rStyle w:val="Emphasis"/>
+                          <w:rStyle w:val="Accentuation"/>
                           <w:rFonts w:cs="Open Sans Semibold"/>
                           <w:b/>
                           <w:bCs/>
@@ -466,7 +466,7 @@
                       <w:pPr>
                         <w:jc w:val="center"/>
                         <w:rPr>
-                          <w:rStyle w:val="Emphasis"/>
+                          <w:rStyle w:val="Accentuation"/>
                           <w:rFonts w:cs="Open Sans Semibold"/>
                           <w:b/>
                           <w:bCs/>
@@ -480,7 +480,7 @@
                       <w:pPr>
                         <w:jc w:val="center"/>
                         <w:rPr>
-                          <w:rStyle w:val="Emphasis"/>
+                          <w:rStyle w:val="Accentuation"/>
                           <w:rFonts w:cs="Open Sans Semibold"/>
                           <w:b/>
                           <w:bCs/>
@@ -494,7 +494,7 @@
                       <w:pPr>
                         <w:jc w:val="center"/>
                         <w:rPr>
-                          <w:rStyle w:val="Emphasis"/>
+                          <w:rStyle w:val="Accentuation"/>
                           <w:rFonts w:cs="Open Sans Semibold"/>
                           <w:b/>
                           <w:bCs/>
@@ -508,7 +508,7 @@
                       <w:pPr>
                         <w:jc w:val="center"/>
                         <w:rPr>
-                          <w:rStyle w:val="Emphasis"/>
+                          <w:rStyle w:val="Accentuation"/>
                           <w:rFonts w:cs="Open Sans Semibold"/>
                           <w:b/>
                           <w:bCs/>
@@ -521,7 +521,7 @@
                       <w:pPr>
                         <w:jc w:val="center"/>
                         <w:rPr>
-                          <w:rStyle w:val="Emphasis"/>
+                          <w:rStyle w:val="Accentuation"/>
                           <w:rFonts w:cs="Open Sans Semibold"/>
                           <w:b/>
                           <w:bCs/>
@@ -535,7 +535,7 @@
                       <w:pPr>
                         <w:jc w:val="center"/>
                         <w:rPr>
-                          <w:rStyle w:val="Emphasis"/>
+                          <w:rStyle w:val="Accentuation"/>
                           <w:rFonts w:cs="Open Sans Semibold"/>
                           <w:b/>
                           <w:bCs/>
@@ -565,13 +565,13 @@
       <w:pPr>
         <w:jc w:val="both"/>
         <w:rPr>
-          <w:rStyle w:val="Emphasis"/>
+          <w:rStyle w:val="Accentuation"/>
           <w:lang w:val="en-US"/>
         </w:rPr>
       </w:pPr>
       <w:r>
         <w:rPr>
-          <w:rStyle w:val="Emphasis"/>
+          <w:rStyle w:val="Accentuation"/>
           <w:sz w:val="32"/>
           <w:szCs w:val="32"/>
           <w:lang w:val="en-GB"/>
@@ -583,7 +583,7 @@
       <w:pPr>
         <w:jc w:val="both"/>
         <w:rPr>
-          <w:rStyle w:val="Emphasis"/>
+          <w:rStyle w:val="Accentuation"/>
           <w:i w:val="0"/>
           <w:iCs w:val="0"/>
           <w:sz w:val="32"/>
@@ -593,7 +593,7 @@
       </w:pPr>
       <w:r>
         <w:rPr>
-          <w:rStyle w:val="Emphasis"/>
+          <w:rStyle w:val="Accentuation"/>
           <w:sz w:val="32"/>
           <w:szCs w:val="32"/>
           <w:lang w:val="en-GB"/>
@@ -605,7 +605,7 @@
       <w:pPr>
         <w:jc w:val="both"/>
         <w:rPr>
-          <w:rStyle w:val="Emphasis"/>
+          <w:rStyle w:val="Accentuation"/>
           <w:i w:val="0"/>
           <w:iCs w:val="0"/>
           <w:sz w:val="32"/>
@@ -615,7 +615,7 @@
       </w:pPr>
       <w:r>
         <w:rPr>
-          <w:rStyle w:val="Emphasis"/>
+          <w:rStyle w:val="Accentuation"/>
           <w:sz w:val="32"/>
           <w:szCs w:val="32"/>
           <w:lang w:val="en-GB"/>
@@ -627,7 +627,7 @@
       <w:pPr>
         <w:jc w:val="both"/>
         <w:rPr>
-          <w:rStyle w:val="Emphasis"/>
+          <w:rStyle w:val="Accentuation"/>
           <w:i w:val="0"/>
           <w:iCs w:val="0"/>
           <w:sz w:val="32"/>
@@ -636,7 +636,7 @@
       </w:pPr>
       <w:r>
         <w:rPr>
-          <w:rStyle w:val="Emphasis"/>
+          <w:rStyle w:val="Accentuation"/>
           <w:noProof/>
           <w:lang w:eastAsia="fr-CH"/>
         </w:rPr>
@@ -705,7 +705,7 @@
       </w:r>
       <w:r>
         <w:rPr>
-          <w:rStyle w:val="Emphasis"/>
+          <w:rStyle w:val="Accentuation"/>
           <w:sz w:val="32"/>
           <w:szCs w:val="32"/>
         </w:rPr>
@@ -716,35 +716,35 @@
       <w:pPr>
         <w:jc w:val="both"/>
         <w:rPr>
-          <w:rStyle w:val="Emphasis"/>
+          <w:rStyle w:val="Accentuation"/>
           <w:sz w:val="32"/>
           <w:szCs w:val="32"/>
         </w:rPr>
       </w:pPr>
       <w:r>
         <w:rPr>
-          <w:rStyle w:val="Emphasis"/>
+          <w:rStyle w:val="Accentuation"/>
           <w:sz w:val="32"/>
           <w:szCs w:val="32"/>
         </w:rPr>
-        <w:t xml:space="preserve">Sainte-Croix, le 16 </w:t>
-      </w:r>
-      <w:proofErr w:type="spellStart"/>
-      <w:r>
-        <w:rPr>
-          <w:rStyle w:val="Emphasis"/>
+        <w:t>Sainte-Croix, le 16 septemb</w:t>
+      </w:r>
+    </w:p>
+    <w:p>
+      <w:pPr>
+        <w:jc w:val="both"/>
+        <w:rPr>
+          <w:rStyle w:val="Accentuation"/>
           <w:sz w:val="32"/>
           <w:szCs w:val="32"/>
         </w:rPr>
-        <w:t>septemb</w:t>
-      </w:r>
-      <w:proofErr w:type="spellEnd"/>
-    </w:p>
-    <w:p>
-      <w:pPr>
-        <w:jc w:val="both"/>
-        <w:rPr>
-          <w:rStyle w:val="Emphasis"/>
+      </w:pPr>
+    </w:p>
+    <w:p>
+      <w:pPr>
+        <w:jc w:val="both"/>
+        <w:rPr>
+          <w:rStyle w:val="Accentuation"/>
           <w:sz w:val="32"/>
           <w:szCs w:val="32"/>
         </w:rPr>
@@ -754,7 +754,7 @@
       <w:pPr>
         <w:jc w:val="both"/>
         <w:rPr>
-          <w:rStyle w:val="Emphasis"/>
+          <w:rStyle w:val="Accentuation"/>
           <w:sz w:val="32"/>
           <w:szCs w:val="32"/>
         </w:rPr>
@@ -764,7 +764,7 @@
       <w:pPr>
         <w:jc w:val="both"/>
         <w:rPr>
-          <w:rStyle w:val="Emphasis"/>
+          <w:rStyle w:val="Accentuation"/>
           <w:sz w:val="32"/>
           <w:szCs w:val="32"/>
         </w:rPr>
@@ -774,7 +774,7 @@
       <w:pPr>
         <w:jc w:val="both"/>
         <w:rPr>
-          <w:rStyle w:val="Emphasis"/>
+          <w:rStyle w:val="Accentuation"/>
           <w:sz w:val="32"/>
           <w:szCs w:val="32"/>
         </w:rPr>
@@ -784,7 +784,7 @@
       <w:pPr>
         <w:jc w:val="both"/>
         <w:rPr>
-          <w:rStyle w:val="Emphasis"/>
+          <w:rStyle w:val="Accentuation"/>
           <w:sz w:val="32"/>
           <w:szCs w:val="32"/>
         </w:rPr>
@@ -794,7 +794,7 @@
       <w:pPr>
         <w:jc w:val="both"/>
         <w:rPr>
-          <w:rStyle w:val="Emphasis"/>
+          <w:rStyle w:val="Accentuation"/>
           <w:sz w:val="32"/>
           <w:szCs w:val="32"/>
         </w:rPr>
@@ -804,7 +804,7 @@
       <w:pPr>
         <w:jc w:val="both"/>
         <w:rPr>
-          <w:rStyle w:val="Emphasis"/>
+          <w:rStyle w:val="Accentuation"/>
           <w:sz w:val="32"/>
           <w:szCs w:val="32"/>
         </w:rPr>
@@ -814,7 +814,7 @@
       <w:pPr>
         <w:jc w:val="both"/>
         <w:rPr>
-          <w:rStyle w:val="Emphasis"/>
+          <w:rStyle w:val="Accentuation"/>
           <w:sz w:val="32"/>
           <w:szCs w:val="32"/>
         </w:rPr>
@@ -824,7 +824,7 @@
       <w:pPr>
         <w:jc w:val="both"/>
         <w:rPr>
-          <w:rStyle w:val="Emphasis"/>
+          <w:rStyle w:val="Accentuation"/>
           <w:sz w:val="32"/>
           <w:szCs w:val="32"/>
         </w:rPr>
@@ -834,7 +834,7 @@
       <w:pPr>
         <w:jc w:val="both"/>
         <w:rPr>
-          <w:rStyle w:val="Emphasis"/>
+          <w:rStyle w:val="Accentuation"/>
           <w:sz w:val="32"/>
           <w:szCs w:val="32"/>
         </w:rPr>
@@ -844,7 +844,7 @@
       <w:pPr>
         <w:jc w:val="both"/>
         <w:rPr>
-          <w:rStyle w:val="Emphasis"/>
+          <w:rStyle w:val="Accentuation"/>
           <w:sz w:val="32"/>
           <w:szCs w:val="32"/>
         </w:rPr>
@@ -854,28 +854,16 @@
       <w:pPr>
         <w:jc w:val="both"/>
         <w:rPr>
-          <w:rStyle w:val="Emphasis"/>
+          <w:rStyle w:val="Accentuation"/>
           <w:sz w:val="32"/>
           <w:szCs w:val="32"/>
         </w:rPr>
       </w:pPr>
-    </w:p>
-    <w:p>
-      <w:pPr>
-        <w:jc w:val="both"/>
-        <w:rPr>
-          <w:rStyle w:val="Emphasis"/>
+      <w:r>
+        <w:rPr>
+          <w:rStyle w:val="Accentuation"/>
           <w:sz w:val="32"/>
           <w:szCs w:val="32"/>
-          <w:lang w:val="en-US"/>
-        </w:rPr>
-      </w:pPr>
-      <w:r>
-        <w:rPr>
-          <w:rStyle w:val="Emphasis"/>
-          <w:sz w:val="32"/>
-          <w:szCs w:val="32"/>
-          <w:lang w:val="en-US"/>
         </w:rPr>
         <w:t>Informatician Independent</w:t>
       </w:r>
@@ -884,7 +872,7 @@
       <w:pPr>
         <w:jc w:val="both"/>
         <w:rPr>
-          <w:rStyle w:val="Emphasis"/>
+          <w:rStyle w:val="Accentuation"/>
           <w:i w:val="0"/>
           <w:iCs w:val="0"/>
           <w:sz w:val="32"/>
@@ -894,7 +882,7 @@
       </w:pPr>
       <w:r>
         <w:rPr>
-          <w:rStyle w:val="Emphasis"/>
+          <w:rStyle w:val="Accentuation"/>
           <w:sz w:val="32"/>
           <w:szCs w:val="32"/>
           <w:lang w:val="en-US"/>
@@ -906,7 +894,7 @@
       <w:pPr>
         <w:jc w:val="both"/>
         <w:rPr>
-          <w:rStyle w:val="Emphasis"/>
+          <w:rStyle w:val="Accentuation"/>
           <w:i w:val="0"/>
           <w:iCs w:val="0"/>
           <w:sz w:val="32"/>
@@ -916,7 +904,7 @@
       </w:pPr>
       <w:r>
         <w:rPr>
-          <w:rStyle w:val="Emphasis"/>
+          <w:rStyle w:val="Accentuation"/>
           <w:sz w:val="32"/>
           <w:szCs w:val="32"/>
           <w:lang w:val="en-US"/>
@@ -928,7 +916,7 @@
       <w:pPr>
         <w:jc w:val="both"/>
         <w:rPr>
-          <w:rStyle w:val="Emphasis"/>
+          <w:rStyle w:val="Accentuation"/>
           <w:i w:val="0"/>
           <w:iCs w:val="0"/>
           <w:sz w:val="32"/>
@@ -937,7 +925,7 @@
       </w:pPr>
       <w:r>
         <w:rPr>
-          <w:rStyle w:val="Emphasis"/>
+          <w:rStyle w:val="Accentuation"/>
           <w:sz w:val="32"/>
           <w:szCs w:val="32"/>
         </w:rPr>
@@ -948,7 +936,7 @@
       <w:pPr>
         <w:jc w:val="both"/>
         <w:rPr>
-          <w:rStyle w:val="Emphasis"/>
+          <w:rStyle w:val="Accentuation"/>
           <w:i w:val="0"/>
           <w:iCs w:val="0"/>
           <w:sz w:val="28"/>
@@ -957,7 +945,7 @@
       </w:pPr>
       <w:r>
         <w:rPr>
-          <w:rStyle w:val="Emphasis"/>
+          <w:rStyle w:val="Accentuation"/>
           <w:sz w:val="32"/>
           <w:szCs w:val="32"/>
         </w:rPr>
@@ -965,7 +953,7 @@
       </w:r>
       <w:r>
         <w:rPr>
-          <w:rStyle w:val="Emphasis"/>
+          <w:rStyle w:val="Accentuation"/>
         </w:rPr>
         <w:br w:type="page"/>
       </w:r>
@@ -983,7 +971,7 @@
     </w:p>
     <w:p>
       <w:pPr>
-        <w:pStyle w:val="Heading1"/>
+        <w:pStyle w:val="Titre1"/>
         <w:jc w:val="both"/>
       </w:pPr>
     </w:p>
@@ -1012,7 +1000,7 @@
       <w:sdtContent>
         <w:p>
           <w:pPr>
-            <w:pStyle w:val="Heading1"/>
+            <w:pStyle w:val="Titre1"/>
             <w:jc w:val="both"/>
           </w:pPr>
           <w:r>
@@ -1033,7 +1021,7 @@
         </w:p>
         <w:p>
           <w:pPr>
-            <w:pStyle w:val="TOC1"/>
+            <w:pStyle w:val="TM1"/>
             <w:tabs>
               <w:tab w:val="right" w:leader="dot" w:pos="9062"/>
             </w:tabs>
@@ -1120,7 +1108,7 @@
         </w:p>
         <w:p>
           <w:pPr>
-            <w:pStyle w:val="TOC1"/>
+            <w:pStyle w:val="TM1"/>
             <w:tabs>
               <w:tab w:val="right" w:leader="dot" w:pos="9062"/>
             </w:tabs>
@@ -1133,7 +1121,7 @@
           <w:hyperlink w:anchor="_Toc44274925" w:history="1">
             <w:r>
               <w:rPr>
-                <w:rStyle w:val="Hyperlink"/>
+                <w:rStyle w:val="Lienhypertexte"/>
                 <w:noProof/>
               </w:rPr>
               <w:t>Table des matières :</w:t>
@@ -1190,7 +1178,7 @@
         </w:p>
         <w:p>
           <w:pPr>
-            <w:pStyle w:val="TOC1"/>
+            <w:pStyle w:val="TM1"/>
             <w:tabs>
               <w:tab w:val="right" w:leader="dot" w:pos="9062"/>
             </w:tabs>
@@ -1203,7 +1191,7 @@
           <w:hyperlink w:anchor="_Toc44274926" w:history="1">
             <w:r>
               <w:rPr>
-                <w:rStyle w:val="Hyperlink"/>
+                <w:rStyle w:val="Lienhypertexte"/>
                 <w:noProof/>
               </w:rPr>
               <w:t>Contexte</w:t>
@@ -1260,7 +1248,7 @@
         </w:p>
         <w:p>
           <w:pPr>
-            <w:pStyle w:val="TOC2"/>
+            <w:pStyle w:val="TM2"/>
             <w:tabs>
               <w:tab w:val="right" w:leader="dot" w:pos="9062"/>
             </w:tabs>
@@ -1273,7 +1261,7 @@
           <w:hyperlink w:anchor="_Toc44274927" w:history="1">
             <w:r>
               <w:rPr>
-                <w:rStyle w:val="Hyperlink"/>
+                <w:rStyle w:val="Lienhypertexte"/>
                 <w:noProof/>
               </w:rPr>
               <w:t>Situation actuelle</w:t>
@@ -1330,7 +1318,7 @@
         </w:p>
         <w:p>
           <w:pPr>
-            <w:pStyle w:val="TOC2"/>
+            <w:pStyle w:val="TM2"/>
             <w:tabs>
               <w:tab w:val="right" w:leader="dot" w:pos="9062"/>
             </w:tabs>
@@ -1343,7 +1331,7 @@
           <w:hyperlink w:anchor="_Toc44274928" w:history="1">
             <w:r>
               <w:rPr>
-                <w:rStyle w:val="Hyperlink"/>
+                <w:rStyle w:val="Lienhypertexte"/>
                 <w:noProof/>
               </w:rPr>
               <w:t>Finalités</w:t>
@@ -1400,7 +1388,7 @@
         </w:p>
         <w:p>
           <w:pPr>
-            <w:pStyle w:val="TOC2"/>
+            <w:pStyle w:val="TM2"/>
             <w:tabs>
               <w:tab w:val="right" w:leader="dot" w:pos="9062"/>
             </w:tabs>
@@ -1413,7 +1401,7 @@
           <w:hyperlink w:anchor="_Toc44274929" w:history="1">
             <w:r>
               <w:rPr>
-                <w:rStyle w:val="Hyperlink"/>
+                <w:rStyle w:val="Lienhypertexte"/>
                 <w:noProof/>
               </w:rPr>
               <w:t>Objectifs</w:t>
@@ -1470,7 +1458,7 @@
         </w:p>
         <w:p>
           <w:pPr>
-            <w:pStyle w:val="TOC2"/>
+            <w:pStyle w:val="TM2"/>
             <w:tabs>
               <w:tab w:val="right" w:leader="dot" w:pos="9062"/>
             </w:tabs>
@@ -1483,7 +1471,7 @@
           <w:hyperlink w:anchor="_Toc44274930" w:history="1">
             <w:r>
               <w:rPr>
-                <w:rStyle w:val="Hyperlink"/>
+                <w:rStyle w:val="Lienhypertexte"/>
                 <w:noProof/>
               </w:rPr>
               <w:t>Public cible</w:t>
@@ -1540,7 +1528,7 @@
         </w:p>
         <w:p>
           <w:pPr>
-            <w:pStyle w:val="TOC1"/>
+            <w:pStyle w:val="TM1"/>
             <w:tabs>
               <w:tab w:val="right" w:leader="dot" w:pos="9062"/>
             </w:tabs>
@@ -1553,7 +1541,7 @@
           <w:hyperlink w:anchor="_Toc44274931" w:history="1">
             <w:r>
               <w:rPr>
-                <w:rStyle w:val="Hyperlink"/>
+                <w:rStyle w:val="Lienhypertexte"/>
                 <w:noProof/>
               </w:rPr>
               <w:t>Intervenants</w:t>
@@ -1610,7 +1598,7 @@
         </w:p>
         <w:p>
           <w:pPr>
-            <w:pStyle w:val="TOC2"/>
+            <w:pStyle w:val="TM2"/>
             <w:tabs>
               <w:tab w:val="right" w:leader="dot" w:pos="9062"/>
             </w:tabs>
@@ -1623,7 +1611,7 @@
           <w:hyperlink w:anchor="_Toc44274932" w:history="1">
             <w:r>
               <w:rPr>
-                <w:rStyle w:val="Hyperlink"/>
+                <w:rStyle w:val="Lienhypertexte"/>
                 <w:noProof/>
               </w:rPr>
               <w:t>Mandataire – ZetaByte</w:t>
@@ -1680,7 +1668,7 @@
         </w:p>
         <w:p>
           <w:pPr>
-            <w:pStyle w:val="TOC2"/>
+            <w:pStyle w:val="TM2"/>
             <w:tabs>
               <w:tab w:val="right" w:leader="dot" w:pos="9062"/>
             </w:tabs>
@@ -1693,7 +1681,7 @@
           <w:hyperlink w:anchor="_Toc44274933" w:history="1">
             <w:r>
               <w:rPr>
-                <w:rStyle w:val="Hyperlink"/>
+                <w:rStyle w:val="Lienhypertexte"/>
                 <w:noProof/>
               </w:rPr>
               <w:t>Société cliente - KerlyDeco</w:t>
@@ -1750,7 +1738,7 @@
         </w:p>
         <w:p>
           <w:pPr>
-            <w:pStyle w:val="TOC2"/>
+            <w:pStyle w:val="TM2"/>
             <w:tabs>
               <w:tab w:val="right" w:leader="dot" w:pos="9062"/>
             </w:tabs>
@@ -1763,7 +1751,7 @@
           <w:hyperlink w:anchor="_Toc44274934" w:history="1">
             <w:r>
               <w:rPr>
-                <w:rStyle w:val="Hyperlink"/>
+                <w:rStyle w:val="Lienhypertexte"/>
                 <w:noProof/>
               </w:rPr>
               <w:t>Structure du site</w:t>
@@ -1820,7 +1808,7 @@
         </w:p>
         <w:p>
           <w:pPr>
-            <w:pStyle w:val="TOC1"/>
+            <w:pStyle w:val="TM1"/>
             <w:tabs>
               <w:tab w:val="right" w:leader="dot" w:pos="9062"/>
             </w:tabs>
@@ -1833,7 +1821,7 @@
           <w:hyperlink w:anchor="_Toc44274935" w:history="1">
             <w:r>
               <w:rPr>
-                <w:rStyle w:val="Hyperlink"/>
+                <w:rStyle w:val="Lienhypertexte"/>
                 <w:noProof/>
               </w:rPr>
               <w:t>Contraintes techniques</w:t>
@@ -1890,7 +1878,7 @@
         </w:p>
         <w:p>
           <w:pPr>
-            <w:pStyle w:val="TOC2"/>
+            <w:pStyle w:val="TM2"/>
             <w:tabs>
               <w:tab w:val="right" w:leader="dot" w:pos="9062"/>
             </w:tabs>
@@ -1903,7 +1891,7 @@
           <w:hyperlink w:anchor="_Toc44274936" w:history="1">
             <w:r>
               <w:rPr>
-                <w:rStyle w:val="Hyperlink"/>
+                <w:rStyle w:val="Lienhypertexte"/>
                 <w:noProof/>
               </w:rPr>
               <w:t>Technologies et logiciels :</w:t>
@@ -1960,7 +1948,7 @@
         </w:p>
         <w:p>
           <w:pPr>
-            <w:pStyle w:val="TOC2"/>
+            <w:pStyle w:val="TM2"/>
             <w:tabs>
               <w:tab w:val="right" w:leader="dot" w:pos="9062"/>
             </w:tabs>
@@ -1973,7 +1961,7 @@
           <w:hyperlink w:anchor="_Toc44274937" w:history="1">
             <w:r>
               <w:rPr>
-                <w:rStyle w:val="Hyperlink"/>
+                <w:rStyle w:val="Lienhypertexte"/>
                 <w:noProof/>
               </w:rPr>
               <w:t>&lt;TechnologiesEtAppreilsEtMachinesClientesNecessaires&gt;</w:t>
@@ -2030,7 +2018,7 @@
         </w:p>
         <w:p>
           <w:pPr>
-            <w:pStyle w:val="TOC2"/>
+            <w:pStyle w:val="TM2"/>
             <w:tabs>
               <w:tab w:val="right" w:leader="dot" w:pos="9062"/>
             </w:tabs>
@@ -2043,7 +2031,7 @@
           <w:hyperlink w:anchor="_Toc44274938" w:history="1">
             <w:r>
               <w:rPr>
-                <w:rStyle w:val="Hyperlink"/>
+                <w:rStyle w:val="Lienhypertexte"/>
                 <w:noProof/>
               </w:rPr>
               <w:t>Hébergeur</w:t>
@@ -2100,7 +2088,7 @@
         </w:p>
         <w:p>
           <w:pPr>
-            <w:pStyle w:val="TOC2"/>
+            <w:pStyle w:val="TM2"/>
             <w:tabs>
               <w:tab w:val="right" w:leader="dot" w:pos="9062"/>
             </w:tabs>
@@ -2113,7 +2101,7 @@
           <w:hyperlink w:anchor="_Toc44274939" w:history="1">
             <w:r>
               <w:rPr>
-                <w:rStyle w:val="Hyperlink"/>
+                <w:rStyle w:val="Lienhypertexte"/>
                 <w:noProof/>
               </w:rPr>
               <w:t>Gestion des utilisateurs</w:t>
@@ -2170,7 +2158,7 @@
         </w:p>
         <w:p>
           <w:pPr>
-            <w:pStyle w:val="TOC1"/>
+            <w:pStyle w:val="TM1"/>
             <w:tabs>
               <w:tab w:val="right" w:leader="dot" w:pos="9062"/>
             </w:tabs>
@@ -2183,7 +2171,7 @@
           <w:hyperlink w:anchor="_Toc44274940" w:history="1">
             <w:r>
               <w:rPr>
-                <w:rStyle w:val="Hyperlink"/>
+                <w:rStyle w:val="Lienhypertexte"/>
                 <w:noProof/>
               </w:rPr>
               <w:t>Descriptif</w:t>
@@ -2240,7 +2228,7 @@
         </w:p>
         <w:p>
           <w:pPr>
-            <w:pStyle w:val="TOC2"/>
+            <w:pStyle w:val="TM2"/>
             <w:tabs>
               <w:tab w:val="right" w:leader="dot" w:pos="9062"/>
             </w:tabs>
@@ -2253,7 +2241,7 @@
           <w:hyperlink w:anchor="_Toc44274941" w:history="1">
             <w:r>
               <w:rPr>
-                <w:rStyle w:val="Hyperlink"/>
+                <w:rStyle w:val="Lienhypertexte"/>
                 <w:noProof/>
               </w:rPr>
               <w:t>Fonctionnalités</w:t>
@@ -2310,7 +2298,7 @@
         </w:p>
         <w:p>
           <w:pPr>
-            <w:pStyle w:val="TOC2"/>
+            <w:pStyle w:val="TM2"/>
             <w:tabs>
               <w:tab w:val="right" w:leader="dot" w:pos="9062"/>
             </w:tabs>
@@ -2323,7 +2311,7 @@
           <w:hyperlink w:anchor="_Toc44274942" w:history="1">
             <w:r>
               <w:rPr>
-                <w:rStyle w:val="Hyperlink"/>
+                <w:rStyle w:val="Lienhypertexte"/>
                 <w:noProof/>
               </w:rPr>
               <w:t>Cas d’utilisation</w:t>
@@ -2380,7 +2368,7 @@
         </w:p>
         <w:p>
           <w:pPr>
-            <w:pStyle w:val="TOC2"/>
+            <w:pStyle w:val="TM2"/>
             <w:tabs>
               <w:tab w:val="right" w:leader="dot" w:pos="9062"/>
             </w:tabs>
@@ -2393,7 +2381,7 @@
           <w:hyperlink w:anchor="_Toc44274943" w:history="1">
             <w:r>
               <w:rPr>
-                <w:rStyle w:val="Hyperlink"/>
+                <w:rStyle w:val="Lienhypertexte"/>
                 <w:noProof/>
               </w:rPr>
               <w:t>Tests d’acceptation</w:t>
@@ -2450,7 +2438,7 @@
         </w:p>
         <w:p>
           <w:pPr>
-            <w:pStyle w:val="TOC2"/>
+            <w:pStyle w:val="TM2"/>
             <w:tabs>
               <w:tab w:val="right" w:leader="dot" w:pos="9062"/>
             </w:tabs>
@@ -2463,7 +2451,7 @@
           <w:hyperlink w:anchor="_Toc44274944" w:history="1">
             <w:r>
               <w:rPr>
-                <w:rStyle w:val="Hyperlink"/>
+                <w:rStyle w:val="Lienhypertexte"/>
                 <w:noProof/>
               </w:rPr>
               <w:t>Maquettes graphiques</w:t>
@@ -2520,7 +2508,7 @@
         </w:p>
         <w:p>
           <w:pPr>
-            <w:pStyle w:val="TOC2"/>
+            <w:pStyle w:val="TM2"/>
             <w:tabs>
               <w:tab w:val="right" w:leader="dot" w:pos="9062"/>
             </w:tabs>
@@ -2533,7 +2521,7 @@
           <w:hyperlink w:anchor="_Toc44274945" w:history="1">
             <w:r>
               <w:rPr>
-                <w:rStyle w:val="Hyperlink"/>
+                <w:rStyle w:val="Lienhypertexte"/>
                 <w:noProof/>
               </w:rPr>
               <w:t>Méthodologie de suivi</w:t>
@@ -2590,7 +2578,7 @@
         </w:p>
         <w:p>
           <w:pPr>
-            <w:pStyle w:val="TOC2"/>
+            <w:pStyle w:val="TM2"/>
             <w:tabs>
               <w:tab w:val="right" w:leader="dot" w:pos="9062"/>
             </w:tabs>
@@ -2603,7 +2591,7 @@
           <w:hyperlink w:anchor="_Toc44274946" w:history="1">
             <w:r>
               <w:rPr>
-                <w:rStyle w:val="Hyperlink"/>
+                <w:rStyle w:val="Lienhypertexte"/>
                 <w:noProof/>
               </w:rPr>
               <w:t>Attribution des rôles principaux</w:t>
@@ -2660,7 +2648,7 @@
         </w:p>
         <w:p>
           <w:pPr>
-            <w:pStyle w:val="TOC2"/>
+            <w:pStyle w:val="TM2"/>
             <w:tabs>
               <w:tab w:val="right" w:leader="dot" w:pos="9062"/>
             </w:tabs>
@@ -2673,7 +2661,7 @@
           <w:hyperlink w:anchor="_Toc44274947" w:history="1">
             <w:r>
               <w:rPr>
-                <w:rStyle w:val="Hyperlink"/>
+                <w:rStyle w:val="Lienhypertexte"/>
                 <w:noProof/>
               </w:rPr>
               <w:t>Moyens de communication</w:t>
@@ -2730,7 +2718,7 @@
         </w:p>
         <w:p>
           <w:pPr>
-            <w:pStyle w:val="TOC2"/>
+            <w:pStyle w:val="TM2"/>
             <w:tabs>
               <w:tab w:val="right" w:leader="dot" w:pos="9062"/>
             </w:tabs>
@@ -2743,7 +2731,7 @@
           <w:hyperlink w:anchor="_Toc44274948" w:history="1">
             <w:r>
               <w:rPr>
-                <w:rStyle w:val="Hyperlink"/>
+                <w:rStyle w:val="Lienhypertexte"/>
                 <w:noProof/>
               </w:rPr>
               <w:t>Livrables</w:t>
@@ -2800,7 +2788,7 @@
         </w:p>
         <w:p>
           <w:pPr>
-            <w:pStyle w:val="TOC2"/>
+            <w:pStyle w:val="TM2"/>
             <w:tabs>
               <w:tab w:val="right" w:leader="dot" w:pos="9062"/>
             </w:tabs>
@@ -2813,7 +2801,7 @@
           <w:hyperlink w:anchor="_Toc44274949" w:history="1">
             <w:r>
               <w:rPr>
-                <w:rStyle w:val="Hyperlink"/>
+                <w:rStyle w:val="Lienhypertexte"/>
                 <w:noProof/>
               </w:rPr>
               <w:t>Calendrier du projet</w:t>
@@ -2870,7 +2858,7 @@
         </w:p>
         <w:p>
           <w:pPr>
-            <w:pStyle w:val="TOC2"/>
+            <w:pStyle w:val="TM2"/>
             <w:tabs>
               <w:tab w:val="right" w:leader="dot" w:pos="9062"/>
             </w:tabs>
@@ -2883,7 +2871,7 @@
           <w:hyperlink w:anchor="_Toc44274950" w:history="1">
             <w:r>
               <w:rPr>
-                <w:rStyle w:val="Hyperlink"/>
+                <w:rStyle w:val="Lienhypertexte"/>
                 <w:noProof/>
               </w:rPr>
               <w:t>Budget (idem à l’offre)</w:t>
@@ -2940,7 +2928,7 @@
         </w:p>
         <w:p>
           <w:pPr>
-            <w:pStyle w:val="TOC2"/>
+            <w:pStyle w:val="TM2"/>
             <w:tabs>
               <w:tab w:val="right" w:leader="dot" w:pos="9062"/>
             </w:tabs>
@@ -2953,7 +2941,7 @@
           <w:hyperlink w:anchor="_Toc44274951" w:history="1">
             <w:r>
               <w:rPr>
-                <w:rStyle w:val="Hyperlink"/>
+                <w:rStyle w:val="Lienhypertexte"/>
                 <w:noProof/>
               </w:rPr>
               <w:t>Contacts :</w:t>
@@ -3010,7 +2998,7 @@
         </w:p>
         <w:p>
           <w:pPr>
-            <w:pStyle w:val="TOC2"/>
+            <w:pStyle w:val="TM2"/>
             <w:tabs>
               <w:tab w:val="right" w:leader="dot" w:pos="9062"/>
             </w:tabs>
@@ -3023,7 +3011,7 @@
           <w:hyperlink w:anchor="_Toc44274952" w:history="1">
             <w:r>
               <w:rPr>
-                <w:rStyle w:val="Hyperlink"/>
+                <w:rStyle w:val="Lienhypertexte"/>
                 <w:noProof/>
                 <w:lang w:val="en-US"/>
               </w:rPr>
@@ -3109,7 +3097,7 @@
     </w:p>
     <w:p>
       <w:pPr>
-        <w:pStyle w:val="Heading1"/>
+        <w:pStyle w:val="Titre1"/>
         <w:jc w:val="both"/>
       </w:pPr>
       <w:bookmarkStart w:id="3" w:name="_Toc23585438"/>
@@ -3130,7 +3118,7 @@
     </w:p>
     <w:p>
       <w:pPr>
-        <w:pStyle w:val="Heading2"/>
+        <w:pStyle w:val="Titre2"/>
       </w:pPr>
       <w:bookmarkStart w:id="6" w:name="_Toc23585439"/>
       <w:bookmarkStart w:id="7" w:name="_Toc21729751"/>
@@ -3162,7 +3150,13 @@
         <w:t xml:space="preserve"> </w:t>
       </w:r>
       <w:r>
-        <w:t>loue du matérielle de décoration pour décorer des fêtes</w:t>
+        <w:t xml:space="preserve">loue du matérielle de décoration pour décorer des </w:t>
+      </w:r>
+      <w:r>
+        <w:t>événement</w:t>
+      </w:r>
+      <w:r>
+        <w:t>s</w:t>
       </w:r>
       <w:r>
         <w:t xml:space="preserve"> de type mariages et autres </w:t>
@@ -3216,7 +3210,7 @@
     </w:p>
     <w:p>
       <w:pPr>
-        <w:pStyle w:val="Heading2"/>
+        <w:pStyle w:val="Titre2"/>
       </w:pPr>
       <w:bookmarkStart w:id="9" w:name="_Toc23585440"/>
       <w:bookmarkStart w:id="10" w:name="_Toc21729752"/>
@@ -3273,7 +3267,13 @@
         <w:t xml:space="preserve"> loué,</w:t>
       </w:r>
       <w:r>
-        <w:t xml:space="preserve"> des fêtes décorées et</w:t>
+        <w:t xml:space="preserve"> des </w:t>
+      </w:r>
+      <w:r>
+        <w:t>événement</w:t>
+      </w:r>
+      <w:r>
+        <w:t>s décorées et</w:t>
       </w:r>
       <w:r>
         <w:t xml:space="preserve"> un registre</w:t>
@@ -3301,7 +3301,7 @@
     </w:p>
     <w:p>
       <w:pPr>
-        <w:pStyle w:val="Heading2"/>
+        <w:pStyle w:val="Titre2"/>
       </w:pPr>
       <w:bookmarkStart w:id="12" w:name="_Toc23585441"/>
       <w:bookmarkStart w:id="13" w:name="_Toc21729753"/>
@@ -3414,7 +3414,13 @@
         <w:rPr>
           <w:rFonts w:ascii="Calibri" w:eastAsia="Calibri" w:hAnsi="Calibri" w:cs="Calibri"/>
         </w:rPr>
-        <w:t xml:space="preserve"> Des que les clients remplissent le formulaire de location/demande de décoration, ils recevront un e-mail en leurs disant que l’entreprise va les contacter pour les rendez-vous.</w:t>
+        <w:t xml:space="preserve"> Dès</w:t>
+      </w:r>
+      <w:r>
+        <w:rPr>
+          <w:rFonts w:ascii="Calibri" w:eastAsia="Calibri" w:hAnsi="Calibri" w:cs="Calibri"/>
+        </w:rPr>
+        <w:t xml:space="preserve"> que les clients remplissent le formulaire de location/demande de décoration, ils recevront un e-mail en leurs disant que l’entreprise va les contacter pour les rendez-vous.</w:t>
       </w:r>
     </w:p>
     <w:p>
@@ -3433,7 +3439,7 @@
       <w:hyperlink r:id="rId9" w:history="1">
         <w:r>
           <w:rPr>
-            <w:rStyle w:val="Hyperlink"/>
+            <w:rStyle w:val="Lienhypertexte"/>
           </w:rPr>
           <w:t>https://colorlib.com/wp/template/honey/</w:t>
         </w:r>
@@ -3467,7 +3473,7 @@
     </w:p>
     <w:p>
       <w:pPr>
-        <w:pStyle w:val="ListParagraph"/>
+        <w:pStyle w:val="Paragraphedeliste"/>
         <w:numPr>
           <w:ilvl w:val="0"/>
           <w:numId w:val="17"/>
@@ -3481,7 +3487,7 @@
     </w:p>
     <w:p>
       <w:pPr>
-        <w:pStyle w:val="ListParagraph"/>
+        <w:pStyle w:val="Paragraphedeliste"/>
         <w:numPr>
           <w:ilvl w:val="0"/>
           <w:numId w:val="17"/>
@@ -3501,7 +3507,7 @@
     </w:p>
     <w:p>
       <w:pPr>
-        <w:pStyle w:val="Heading2"/>
+        <w:pStyle w:val="Titre2"/>
       </w:pPr>
       <w:bookmarkStart w:id="15" w:name="_Toc23585442"/>
       <w:bookmarkStart w:id="16" w:name="_Toc21729754"/>
@@ -3562,7 +3568,7 @@
     <w:p/>
     <w:p>
       <w:pPr>
-        <w:pStyle w:val="Heading1"/>
+        <w:pStyle w:val="Titre1"/>
         <w:jc w:val="both"/>
       </w:pPr>
       <w:bookmarkStart w:id="18" w:name="_Toc23585443"/>
@@ -3577,14 +3583,14 @@
     </w:p>
     <w:p>
       <w:pPr>
-        <w:pStyle w:val="Heading2"/>
+        <w:pStyle w:val="Titre2"/>
       </w:pPr>
       <w:bookmarkStart w:id="21" w:name="_Toc23585444"/>
       <w:bookmarkStart w:id="22" w:name="_Toc21729756"/>
     </w:p>
     <w:p>
       <w:pPr>
-        <w:pStyle w:val="Heading2"/>
+        <w:pStyle w:val="Titre2"/>
       </w:pPr>
       <w:bookmarkStart w:id="23" w:name="_Toc44274932"/>
       <w:r>
@@ -3801,7 +3807,7 @@
     </w:p>
     <w:p>
       <w:pPr>
-        <w:pStyle w:val="Heading2"/>
+        <w:pStyle w:val="Titre2"/>
       </w:pPr>
       <w:bookmarkStart w:id="26" w:name="_Toc44274933"/>
       <w:r>
@@ -3844,7 +3850,7 @@
     </w:p>
     <w:p>
       <w:pPr>
-        <w:pStyle w:val="Heading2"/>
+        <w:pStyle w:val="Titre2"/>
       </w:pPr>
       <w:bookmarkStart w:id="27" w:name="_Toc23585446"/>
       <w:bookmarkStart w:id="28" w:name="_Toc21729758"/>
@@ -3949,7 +3955,7 @@
     </w:p>
     <w:p>
       <w:pPr>
-        <w:pStyle w:val="Heading1"/>
+        <w:pStyle w:val="Titre1"/>
         <w:jc w:val="both"/>
       </w:pPr>
       <w:bookmarkStart w:id="30" w:name="_Toc23585447"/>
@@ -3964,7 +3970,7 @@
     </w:p>
     <w:p>
       <w:pPr>
-        <w:pStyle w:val="Heading2"/>
+        <w:pStyle w:val="Titre2"/>
       </w:pPr>
       <w:bookmarkStart w:id="33" w:name="_Toc23585448"/>
       <w:bookmarkStart w:id="34" w:name="_Toc21729760"/>
@@ -3992,7 +3998,7 @@
     </w:p>
     <w:p>
       <w:pPr>
-        <w:pStyle w:val="ListParagraph"/>
+        <w:pStyle w:val="Paragraphedeliste"/>
         <w:numPr>
           <w:ilvl w:val="0"/>
           <w:numId w:val="17"/>
@@ -4005,7 +4011,7 @@
     </w:p>
     <w:p>
       <w:pPr>
-        <w:pStyle w:val="ListParagraph"/>
+        <w:pStyle w:val="Paragraphedeliste"/>
         <w:numPr>
           <w:ilvl w:val="0"/>
           <w:numId w:val="17"/>
@@ -4024,7 +4030,7 @@
     </w:p>
     <w:p>
       <w:pPr>
-        <w:pStyle w:val="ListParagraph"/>
+        <w:pStyle w:val="Paragraphedeliste"/>
         <w:numPr>
           <w:ilvl w:val="0"/>
           <w:numId w:val="17"/>
@@ -4049,7 +4055,7 @@
     </w:p>
     <w:p>
       <w:pPr>
-        <w:pStyle w:val="Heading2"/>
+        <w:pStyle w:val="Titre2"/>
       </w:pPr>
       <w:bookmarkStart w:id="36" w:name="_Toc44274937"/>
       <w:r>
@@ -4070,7 +4076,7 @@
     </w:p>
     <w:p>
       <w:pPr>
-        <w:pStyle w:val="Heading2"/>
+        <w:pStyle w:val="Titre2"/>
       </w:pPr>
       <w:r>
         <w:t>Hébergeur</w:t>
@@ -4078,39 +4084,18 @@
     </w:p>
     <w:p>
       <w:r>
-        <w:t>Le</w:t>
-      </w:r>
-      <w:r>
-        <w:t xml:space="preserve"> </w:t>
-      </w:r>
-      <w:r>
-        <w:t xml:space="preserve">site internet </w:t>
-      </w:r>
-      <w:r>
-        <w:t>sera</w:t>
-      </w:r>
-      <w:r>
-        <w:t xml:space="preserve"> hébergé </w:t>
-      </w:r>
-      <w:r>
-        <w:t xml:space="preserve">chez </w:t>
+        <w:t xml:space="preserve">Le site internet sera hébergé chez </w:t>
       </w:r>
       <w:r>
         <w:t>H</w:t>
       </w:r>
       <w:r>
-        <w:t>ostinger, en France</w:t>
-      </w:r>
-      <w:r>
-        <w:t xml:space="preserve">. </w:t>
-      </w:r>
-      <w:r>
-        <w:t xml:space="preserve">Lien : </w:t>
+        <w:t xml:space="preserve">ostinger, en France. Lien : </w:t>
       </w:r>
       <w:hyperlink r:id="rId14" w:history="1">
         <w:r>
           <w:rPr>
-            <w:rStyle w:val="Hyperlink"/>
+            <w:rStyle w:val="Lienhypertexte"/>
           </w:rPr>
           <w:t>https://www.hostinger.fr/</w:t>
         </w:r>
@@ -4119,7 +4104,7 @@
     <w:p>
       <w:pPr>
         <w:rPr>
-          <w:rStyle w:val="Heading2Char"/>
+          <w:rStyle w:val="Titre2Car"/>
         </w:rPr>
       </w:pPr>
       <w:r>
@@ -4127,14 +4112,14 @@
       </w:r>
       <w:r>
         <w:rPr>
-          <w:rStyle w:val="Heading2Char"/>
+          <w:rStyle w:val="Titre2Car"/>
         </w:rPr>
         <w:t>Contraintes</w:t>
       </w:r>
     </w:p>
     <w:p>
       <w:pPr>
-        <w:pStyle w:val="ListParagraph"/>
+        <w:pStyle w:val="Paragraphedeliste"/>
         <w:numPr>
           <w:ilvl w:val="0"/>
           <w:numId w:val="17"/>
@@ -4152,7 +4137,7 @@
     </w:p>
     <w:p>
       <w:pPr>
-        <w:pStyle w:val="ListParagraph"/>
+        <w:pStyle w:val="Paragraphedeliste"/>
         <w:numPr>
           <w:ilvl w:val="0"/>
           <w:numId w:val="17"/>
@@ -4170,7 +4155,7 @@
     </w:p>
     <w:p>
       <w:pPr>
-        <w:pStyle w:val="ListParagraph"/>
+        <w:pStyle w:val="Paragraphedeliste"/>
         <w:numPr>
           <w:ilvl w:val="0"/>
           <w:numId w:val="17"/>
@@ -4185,7 +4170,7 @@
     </w:p>
     <w:p>
       <w:pPr>
-        <w:pStyle w:val="Heading2"/>
+        <w:pStyle w:val="Titre2"/>
       </w:pPr>
       <w:r>
         <w:t>Gestion des utilisateurs</w:t>
@@ -4207,7 +4192,7 @@
     </w:p>
     <w:p>
       <w:pPr>
-        <w:pStyle w:val="Heading1"/>
+        <w:pStyle w:val="Titre1"/>
         <w:jc w:val="both"/>
       </w:pPr>
       <w:bookmarkStart w:id="41" w:name="_Toc23585453"/>
@@ -4222,7 +4207,7 @@
     </w:p>
     <w:p>
       <w:pPr>
-        <w:pStyle w:val="Heading2"/>
+        <w:pStyle w:val="Titre2"/>
       </w:pPr>
       <w:bookmarkStart w:id="44" w:name="_Toc23585454"/>
       <w:bookmarkStart w:id="45" w:name="_Toc21729764"/>
@@ -4261,7 +4246,10 @@
         <w:jc w:val="both"/>
       </w:pPr>
       <w:r>
-        <w:t>Il s’agira d’un outil collaboratif au sein de l’entreprise, permettant de partager à toute personne des connaissances. Les employés de l’entreprise, une fois connectés avec leur compte, pourront créer rédiger des articles, les modifier, les supprimer, les organiser. Le tout sera organisés dans des thèmes qui devront être crées, ils peuvent aussi naturellement être supprimés. Il y aura aussi la possibilité de rechercher des articles par mots.</w:t>
+        <w:t xml:space="preserve">Il </w:t>
+      </w:r>
+      <w:r>
+        <w:t xml:space="preserve">s’agira concrètement d’un site pour louer du matériel  et pour réaliser une demande de décoration événementiel. Les personnes enregistrées pour effectuer leurs commandes et demandes. Et savoir par la suite l’argent qu’ils en dépensés et toutes les demandes réalisées. </w:t>
       </w:r>
     </w:p>
     <w:p>
@@ -4270,7 +4258,7 @@
     </w:p>
     <w:p>
       <w:pPr>
-        <w:pStyle w:val="Heading2"/>
+        <w:pStyle w:val="Titre2"/>
       </w:pPr>
       <w:bookmarkStart w:id="49" w:name="_Toc44274942"/>
       <w:r>
@@ -4325,6 +4313,11 @@
       <w:pPr>
         <w:jc w:val="both"/>
       </w:pPr>
+    </w:p>
+    <w:p>
+      <w:pPr>
+        <w:jc w:val="both"/>
+      </w:pPr>
       <w:r>
         <w:rPr>
           <w:b/>
@@ -4347,43 +4340,41 @@
       <w:pPr>
         <w:jc w:val="both"/>
       </w:pPr>
+    </w:p>
+    <w:p>
+      <w:pPr>
+        <w:jc w:val="both"/>
+      </w:pPr>
       <w:r>
         <w:rPr>
           <w:b/>
           <w:bCs/>
         </w:rPr>
-        <w:t>Se connecter</w:t>
-      </w:r>
-      <w:r>
-        <w:t> </w:t>
+        <w:t>Voir la liste des articles :</w:t>
       </w:r>
       <w:r>
         <w:rPr>
           <w:b/>
           <w:bCs/>
         </w:rPr>
-        <w:t>:</w:t>
-      </w:r>
-      <w:r>
         <w:t xml:space="preserve"> </w:t>
       </w:r>
       <w:r>
-        <w:t>pour se connecter il y aura dans l’entête du gabarit</w:t>
-      </w:r>
-      <w:r>
-        <w:t xml:space="preserve"> </w:t>
-      </w:r>
-      <w:r>
-        <w:t>(barre de menu accessible depuis toutes les pages du site)</w:t>
-      </w:r>
-      <w:r>
-        <w:t xml:space="preserve"> </w:t>
-      </w:r>
-      <w:r>
-        <w:t>un bouton qui ouvrira une mini fenêtre flottante dans laquelle il y aura un formulaire de connexion.</w:t>
-      </w:r>
-      <w:r>
-        <w:t xml:space="preserve"> Il y a une exception : si la personne vient juste de créer son compte, elle sera directement connectée avec son compte.  </w:t>
+        <w:t>les utilisateurs standard pourront voir tous les articles et matériaux de décoration dans une seule page avec un système de pagination.</w:t>
+      </w:r>
+    </w:p>
+    <w:p>
+      <w:pPr>
+        <w:pStyle w:val="Titre2"/>
+      </w:pPr>
+      <w:r>
+        <w:t>Cas d’utilisation</w:t>
+      </w:r>
+      <w:r>
+        <w:t> : Utilisateur</w:t>
+      </w:r>
+      <w:r>
+        <w:t>s</w:t>
       </w:r>
     </w:p>
     <w:p>
@@ -4395,52 +4386,104 @@
           <w:b/>
           <w:bCs/>
         </w:rPr>
-        <w:t>Voir la liste des articles</w:t>
+        <w:t>Se connecter</w:t>
+      </w:r>
+      <w:r>
+        <w:t> </w:t>
       </w:r>
       <w:r>
         <w:rPr>
           <w:b/>
           <w:bCs/>
         </w:rPr>
-        <w:t> :</w:t>
-      </w:r>
+        <w:t>:</w:t>
+      </w:r>
+      <w:r>
+        <w:t xml:space="preserve"> </w:t>
+      </w:r>
+      <w:r>
+        <w:t xml:space="preserve">tous les utilisateurs ayant déjà un compte pourront se connecter et réaliser les commandes. Sans cette connexion, </w:t>
+      </w:r>
+      <w:r>
+        <w:t>aucune commande</w:t>
+      </w:r>
+      <w:r>
+        <w:t xml:space="preserve"> ne pourra être effectué. </w:t>
+      </w:r>
+    </w:p>
+    <w:p>
+      <w:pPr>
+        <w:jc w:val="both"/>
+      </w:pPr>
+      <w:r>
+        <w:t>(</w:t>
+      </w:r>
+      <w:r>
+        <w:t>Pour</w:t>
+      </w:r>
+      <w:r>
+        <w:t xml:space="preserve"> se connecter il y aura dans l’entête du gabarit</w:t>
+      </w:r>
+      <w:r>
+        <w:t xml:space="preserve"> </w:t>
+      </w:r>
+      <w:r>
+        <w:t>(barre de menu accessible depuis toutes les pages du site)</w:t>
+      </w:r>
+      <w:r>
+        <w:t xml:space="preserve"> </w:t>
+      </w:r>
+      <w:r>
+        <w:t>un bouton qui ouvrira une mini fenêtre flottante dans laquelle il y aura un formulaire de connexion.</w:t>
+      </w:r>
+      <w:r>
+        <w:t xml:space="preserve"> Il y a une exception : si la personne vient juste de créer son compte, elle sera directement connectée avec son compte.</w:t>
+      </w:r>
+      <w:r>
+        <w:t>)</w:t>
+      </w:r>
+      <w:r>
+        <w:t xml:space="preserve"> </w:t>
+      </w:r>
+    </w:p>
+    <w:p>
+      <w:pPr>
+        <w:jc w:val="both"/>
+      </w:pPr>
+    </w:p>
+    <w:p>
+      <w:pPr>
+        <w:jc w:val="both"/>
+      </w:pPr>
       <w:r>
         <w:rPr>
           <w:b/>
           <w:bCs/>
         </w:rPr>
-        <w:t xml:space="preserve"> </w:t>
-      </w:r>
-      <w:r>
-        <w:t>les utilisateurs standard pourront voir tous les articles et matériaux de décoration</w:t>
-      </w:r>
-      <w:r>
-        <w:t xml:space="preserve"> dans une seule page avec un système de pagination</w:t>
-      </w:r>
-      <w:r>
-        <w:t>.</w:t>
-      </w:r>
-    </w:p>
-    <w:p>
-      <w:pPr>
-        <w:jc w:val="both"/>
-      </w:pPr>
+        <w:lastRenderedPageBreak/>
+        <w:t>Se déconnecter</w:t>
+      </w:r>
+      <w:r>
+        <w:t> </w:t>
+      </w:r>
       <w:r>
         <w:rPr>
           <w:b/>
           <w:bCs/>
         </w:rPr>
-        <w:t>Voir les détails d’un article</w:t>
-      </w:r>
-      <w:r>
-        <w:t> :</w:t>
+        <w:t>:</w:t>
       </w:r>
       <w:r>
         <w:t xml:space="preserve"> </w:t>
       </w:r>
       <w:r>
-        <w:t xml:space="preserve">Pour s’informer plus les articles de location ils peuvent avoir plus de détails sur eux. Par exemple : les couleurs disponibles, les quantités disponibles, leurs états d’usage, origine du matériel, pour quelles types de célébration ils sont utilisés, etc… </w:t>
-      </w:r>
+        <w:t xml:space="preserve">les utilisateurs connectés pourront se déconnecter quand ils ne veulent plus réaliser ses achats. Ils retourneront ainsi en mode tout le monde.  </w:t>
+      </w:r>
+    </w:p>
+    <w:p>
+      <w:pPr>
+        <w:jc w:val="both"/>
+      </w:pPr>
     </w:p>
     <w:p>
       <w:pPr>
@@ -4451,28 +4494,320 @@
           <w:b/>
           <w:bCs/>
         </w:rPr>
+        <w:t>Voir les détails d’un article</w:t>
+      </w:r>
+      <w:r>
+        <w:t> :</w:t>
+      </w:r>
+      <w:r>
+        <w:t xml:space="preserve"> </w:t>
+      </w:r>
+      <w:r>
+        <w:t xml:space="preserve">Pour s’informer plus les articles de location ils peuvent avoir plus de détails sur eux. Par exemple : les couleurs disponibles, les quantités disponibles, leurs états d’usage, origine du matériel, pour </w:t>
+      </w:r>
+      <w:r>
+        <w:t>quels types</w:t>
+      </w:r>
+      <w:r>
+        <w:t xml:space="preserve"> d</w:t>
+      </w:r>
+      <w:r>
+        <w:t>’événement</w:t>
+      </w:r>
+      <w:r>
+        <w:t xml:space="preserve"> ils sont utilisés, etc… </w:t>
+      </w:r>
+    </w:p>
+    <w:p>
+      <w:pPr>
+        <w:jc w:val="both"/>
+      </w:pPr>
+    </w:p>
+    <w:p>
+      <w:pPr>
+        <w:jc w:val="both"/>
+      </w:pPr>
+      <w:r>
+        <w:rPr>
+          <w:b/>
+          <w:bCs/>
+        </w:rPr>
         <w:t>Ajouter dans un panier :</w:t>
       </w:r>
       <w:r>
-        <w:t xml:space="preserve"> pour réserver un article avant que quelqu’un d’autre ne le prenne </w:t>
-      </w:r>
-    </w:p>
-    <w:p>
-      <w:pPr>
-        <w:jc w:val="both"/>
-      </w:pPr>
-    </w:p>
-    <w:p>
-      <w:pPr>
-        <w:jc w:val="both"/>
-      </w:pPr>
-      <w:r>
+        <w:t xml:space="preserve"> pour réserver un article avant que quelqu’un d’autre ne le prenne</w:t>
+      </w:r>
+      <w:r>
+        <w:t>, on pourra le réserver dans un panier personnel durant 30 minutes avant qu’il soit à nouveau libre pour tout le monde.</w:t>
+      </w:r>
+      <w:r>
+        <w:t xml:space="preserve"> </w:t>
+      </w:r>
+      <w:r>
+        <w:t>L’utilité</w:t>
+      </w:r>
+      <w:r>
+        <w:t xml:space="preserve"> principale du panier est de sélectionner tous les articles qu’en pense louer et les évènements qu’ils veulent que l’on décore, quand mette tout dans un seul panier effectuer un pack de réservation d’un seul coup.  </w:t>
+      </w:r>
+    </w:p>
+    <w:p>
+      <w:pPr>
+        <w:jc w:val="both"/>
+      </w:pPr>
+    </w:p>
+    <w:p>
+      <w:pPr>
+        <w:jc w:val="both"/>
+      </w:pPr>
+      <w:r>
+        <w:rPr>
+          <w:b/>
+          <w:bCs/>
+        </w:rPr>
+        <w:t>Commander</w:t>
+      </w:r>
+      <w:r>
+        <w:rPr>
+          <w:b/>
+          <w:bCs/>
+        </w:rPr>
+        <w:t xml:space="preserve"> des articles :</w:t>
+      </w:r>
+      <w:r>
+        <w:t xml:space="preserve"> les personnes connectées pourront commander des articles. Choisir la quantité d’articles, la date de livraison (à se mettre en accord avec la PME) et le mode de communication avec la PME qu’ils désirent.</w:t>
+      </w:r>
+    </w:p>
+    <w:p>
+      <w:pPr>
+        <w:jc w:val="both"/>
+      </w:pPr>
+    </w:p>
+    <w:p>
+      <w:pPr>
+        <w:jc w:val="both"/>
+        <w:rPr>
+          <w:rFonts w:asciiTheme="majorHAnsi" w:eastAsiaTheme="majorEastAsia" w:hAnsiTheme="majorHAnsi" w:cstheme="majorBidi"/>
+          <w:color w:val="2E74B5" w:themeColor="accent1" w:themeShade="BF"/>
+          <w:sz w:val="26"/>
+          <w:szCs w:val="26"/>
+          <w:u w:val="single"/>
+        </w:rPr>
+      </w:pPr>
+      <w:r>
+        <w:rPr>
+          <w:b/>
+          <w:bCs/>
+        </w:rPr>
+        <w:t>Réaliser une demande de décoration évènementiel :</w:t>
+      </w:r>
+      <w:r>
+        <w:t xml:space="preserve"> </w:t>
+      </w:r>
+      <w:r>
+        <w:t>les personnes connectées pourront réaliser leur demande</w:t>
+      </w:r>
+      <w:r>
+        <w:t>,</w:t>
+      </w:r>
+      <w:r>
+        <w:t xml:space="preserve"> choisir la date </w:t>
+      </w:r>
+      <w:r>
+        <w:t xml:space="preserve">de l’évènement </w:t>
+      </w:r>
+      <w:r>
+        <w:t>et le mode de communication avec la PME qu’ils désirent.</w:t>
+      </w:r>
+    </w:p>
+    <w:p>
+      <w:pPr>
+        <w:jc w:val="both"/>
+      </w:pPr>
+    </w:p>
+    <w:p>
+      <w:r>
+        <w:rPr>
+          <w:b/>
+          <w:bCs/>
+        </w:rPr>
+        <w:t>Gérer les utilisateurs</w:t>
+      </w:r>
+      <w:r>
+        <w:rPr>
+          <w:b/>
+          <w:bCs/>
+        </w:rPr>
+        <w:t> :</w:t>
+      </w:r>
+      <w:r>
+        <w:t xml:space="preserve"> </w:t>
+      </w:r>
+      <w:r>
+        <w:t>L</w:t>
+      </w:r>
+      <w:r>
+        <w:t>es admin</w:t>
+      </w:r>
+      <w:r>
+        <w:t>s</w:t>
+      </w:r>
+      <w:r>
+        <w:t xml:space="preserve"> pourront créer, supprimer ou modifier les utilisateurs qu’ils désirent et choisir si les utilisateurs sont admin ou client. </w:t>
+      </w:r>
+    </w:p>
+    <w:p/>
+    <w:p>
+      <w:r>
+        <w:rPr>
+          <w:b/>
+          <w:bCs/>
+        </w:rPr>
+        <w:t xml:space="preserve">Gérer les </w:t>
+      </w:r>
+      <w:r>
+        <w:rPr>
+          <w:b/>
+          <w:bCs/>
+        </w:rPr>
+        <w:t>articles</w:t>
+      </w:r>
+      <w:r>
+        <w:rPr>
+          <w:b/>
+          <w:bCs/>
+        </w:rPr>
+        <w:t> :</w:t>
+      </w:r>
+      <w:r>
+        <w:t xml:space="preserve"> les admin</w:t>
+      </w:r>
+      <w:r>
+        <w:t>s</w:t>
+      </w:r>
+      <w:r>
+        <w:t xml:space="preserve"> pourront créer, supprimer ou modifier les </w:t>
+      </w:r>
+      <w:r>
+        <w:t>articles</w:t>
+      </w:r>
+      <w:r>
+        <w:t xml:space="preserve"> qu’ils désirent et choisir </w:t>
+      </w:r>
+      <w:r>
+        <w:t>l’état physique de l’article (bon, usé, cassé) avant et après la</w:t>
+      </w:r>
+      <w:r>
+        <w:t xml:space="preserve"> location</w:t>
+      </w:r>
+      <w:r>
+        <w:t>.</w:t>
+      </w:r>
+      <w:r>
+        <w:t xml:space="preserve"> Ils pourront aussi savoir si les articles sont disponibles ou pas et par qui ils sont utilisés. </w:t>
+      </w:r>
+    </w:p>
+    <w:p/>
+    <w:p>
+      <w:r>
+        <w:rPr>
+          <w:b/>
+          <w:bCs/>
+        </w:rPr>
+        <w:t>Gérer les événements :</w:t>
+      </w:r>
+      <w:r>
+        <w:t xml:space="preserve"> </w:t>
+      </w:r>
+      <w:r>
+        <w:t xml:space="preserve">les admins pourront créer, supprimer ou modifier les </w:t>
+      </w:r>
+      <w:r>
+        <w:t>événem</w:t>
+      </w:r>
+      <w:r>
+        <w:t>en</w:t>
+      </w:r>
+      <w:r>
+        <w:t>ts</w:t>
+      </w:r>
+      <w:r>
+        <w:t xml:space="preserve"> qu’ils désirent</w:t>
+      </w:r>
+      <w:r>
+        <w:t>.</w:t>
+      </w:r>
+    </w:p>
+    <w:p/>
+    <w:p>
+      <w:r>
+        <w:rPr>
+          <w:b/>
+          <w:bCs/>
+        </w:rPr>
+        <w:t>Envoie de mail personnel</w:t>
+      </w:r>
+      <w:r>
+        <w:rPr>
+          <w:b/>
+          <w:bCs/>
+        </w:rPr>
+        <w:t> :</w:t>
+      </w:r>
+      <w:r>
+        <w:t xml:space="preserve"> </w:t>
+      </w:r>
+      <w:r>
+        <w:t>C</w:t>
+      </w:r>
+      <w:r>
+        <w:t xml:space="preserve">haque client </w:t>
+      </w:r>
+      <w:r>
+        <w:t xml:space="preserve">recevra un e-mail </w:t>
+      </w:r>
+      <w:r>
+        <w:t>en informant que la demande est réalisée et que la PME va bientôt les contacter pour les rendez-vous.</w:t>
+      </w:r>
+    </w:p>
+    <w:p/>
+    <w:p>
+      <w:r>
+        <w:rPr>
+          <w:b/>
+          <w:bCs/>
+        </w:rPr>
+        <w:t>Envoie de mail à la PME</w:t>
+      </w:r>
+      <w:r>
+        <w:rPr>
+          <w:b/>
+          <w:bCs/>
+        </w:rPr>
+        <w:t> :</w:t>
+      </w:r>
+      <w:r>
+        <w:t xml:space="preserve"> la personne chargée de lire les mails recevra les demandes de location ou de décoration par mail.</w:t>
+      </w:r>
+    </w:p>
+    <w:p>
+      <w:pPr>
+        <w:jc w:val="both"/>
+        <w:rPr>
+          <w:b/>
+          <w:bCs/>
+        </w:rPr>
+      </w:pPr>
+      <w:r>
+        <w:rPr>
+          <w:b/>
+          <w:bCs/>
+        </w:rPr>
         <w:br w:type="page"/>
       </w:r>
     </w:p>
     <w:p>
       <w:pPr>
-        <w:pStyle w:val="Heading2"/>
+        <w:pStyle w:val="Titre2"/>
       </w:pPr>
       <w:bookmarkStart w:id="50" w:name="_Toc23585456"/>
       <w:bookmarkStart w:id="51" w:name="_Toc21729766"/>
@@ -4522,19 +4857,43 @@
         <w:rPr>
           <w:b/>
           <w:bCs/>
-        </w:rPr>
-      </w:pPr>
-      <w:r>
+          <w:u w:val="single"/>
+        </w:rPr>
+      </w:pPr>
+    </w:p>
+    <w:p>
+      <w:pPr>
+        <w:jc w:val="both"/>
         <w:rPr>
           <w:b/>
           <w:bCs/>
         </w:rPr>
-        <w:t>Fonctionalité1</w:t>
+      </w:pPr>
+      <w:r>
+        <w:rPr>
+          <w:b/>
+          <w:bCs/>
+        </w:rPr>
+        <w:t xml:space="preserve">Se </w:t>
+      </w:r>
+      <w:r>
+        <w:rPr>
+          <w:b/>
+          <w:bCs/>
+        </w:rPr>
+        <w:t>c</w:t>
+      </w:r>
+      <w:r>
+        <w:rPr>
+          <w:b/>
+          <w:bCs/>
+        </w:rPr>
+        <w:t>onnecter</w:t>
       </w:r>
     </w:p>
     <w:tbl>
       <w:tblPr>
-        <w:tblStyle w:val="GridTable1Light-Accent1"/>
+        <w:tblStyle w:val="TableauGrille1Clair-Accentuation1"/>
         <w:tblW w:w="0" w:type="auto"/>
         <w:tblLayout w:type="fixed"/>
         <w:tblLook w:val="06A0" w:firstRow="1" w:lastRow="0" w:firstColumn="1" w:lastColumn="0" w:noHBand="1" w:noVBand="1"/>
@@ -4736,14 +5095,14 @@
     </w:p>
     <w:tbl>
       <w:tblPr>
-        <w:tblStyle w:val="GridTable1Light-Accent1"/>
+        <w:tblStyle w:val="TableauGrille1Clair-Accentuation1"/>
         <w:tblW w:w="0" w:type="auto"/>
         <w:tblLook w:val="06A0" w:firstRow="1" w:lastRow="0" w:firstColumn="1" w:lastColumn="0" w:noHBand="1" w:noVBand="1"/>
       </w:tblPr>
       <w:tblGrid>
-        <w:gridCol w:w="3021"/>
         <w:gridCol w:w="3020"/>
-        <w:gridCol w:w="3021"/>
+        <w:gridCol w:w="3020"/>
+        <w:gridCol w:w="3022"/>
       </w:tblGrid>
       <w:tr>
         <w:trPr>
@@ -4918,7 +5277,7 @@
     </w:p>
     <w:p>
       <w:pPr>
-        <w:pStyle w:val="Heading2"/>
+        <w:pStyle w:val="Titre2"/>
       </w:pPr>
       <w:bookmarkStart w:id="53" w:name="_Toc23585457"/>
       <w:bookmarkStart w:id="54" w:name="_Toc21729767"/>
@@ -4947,26 +5306,12 @@
         <w:rPr>
           <w:u w:val="single"/>
         </w:rPr>
-        <w:t>&lt;</w:t>
-      </w:r>
-      <w:proofErr w:type="spellStart"/>
+        <w:t>&lt;MaquetteApplication&gt;</w:t>
+      </w:r>
       <w:r>
         <w:rPr>
           <w:u w:val="single"/>
         </w:rPr>
-        <w:t>MaquetteApplication</w:t>
-      </w:r>
-      <w:proofErr w:type="spellEnd"/>
-      <w:r>
-        <w:rPr>
-          <w:u w:val="single"/>
-        </w:rPr>
-        <w:t>&gt;</w:t>
-      </w:r>
-      <w:r>
-        <w:rPr>
-          <w:u w:val="single"/>
-        </w:rPr>
         <w:t> :</w:t>
       </w:r>
     </w:p>
@@ -4985,7 +5330,7 @@
     </w:p>
     <w:p>
       <w:pPr>
-        <w:pStyle w:val="Heading2"/>
+        <w:pStyle w:val="Titre2"/>
       </w:pPr>
       <w:bookmarkStart w:id="56" w:name="_Toc23585458"/>
       <w:bookmarkStart w:id="57" w:name="_Toc21729769"/>
@@ -5003,15 +5348,7 @@
         <w:jc w:val="both"/>
       </w:pPr>
       <w:r>
-        <w:t xml:space="preserve">L'ensemble du projet sera basé sur une méthodologie agile type « Scrum ». Le projet est géré sur </w:t>
-      </w:r>
-      <w:proofErr w:type="spellStart"/>
-      <w:r>
-        <w:t>IceScrum</w:t>
-      </w:r>
-      <w:proofErr w:type="spellEnd"/>
-      <w:r>
-        <w:t xml:space="preserve"> et les documents sont stockés dans un repos GitHub.</w:t>
+        <w:t>L'ensemble du projet sera basé sur une méthodologie agile type « Scrum ». Le projet est géré sur IceScrum et les documents sont stockés dans un repos GitHub.</w:t>
       </w:r>
     </w:p>
     <w:p>
@@ -5044,7 +5381,7 @@
       <w:hyperlink r:id="rId15" w:anchor="/project" w:history="1">
         <w:r>
           <w:rPr>
-            <w:rStyle w:val="Hyperlink"/>
+            <w:rStyle w:val="Lienhypertexte"/>
           </w:rPr>
           <w:t>https://cloud.icescrum.com/p/DECORATION/#/project</w:t>
         </w:r>
@@ -5057,7 +5394,7 @@
       <w:hyperlink r:id="rId16" w:history="1">
         <w:r>
           <w:rPr>
-            <w:rStyle w:val="Hyperlink"/>
+            <w:rStyle w:val="Lienhypertexte"/>
           </w:rPr>
           <w:t>https://github.com/johnnyvaca/decoKerly</w:t>
         </w:r>
@@ -5065,7 +5402,7 @@
     </w:p>
     <w:p>
       <w:pPr>
-        <w:pStyle w:val="Heading2"/>
+        <w:pStyle w:val="Titre2"/>
       </w:pPr>
       <w:bookmarkStart w:id="59" w:name="_Toc23585459"/>
       <w:bookmarkStart w:id="60" w:name="_Toc21729770"/>
@@ -5109,7 +5446,7 @@
     </w:p>
     <w:p>
       <w:pPr>
-        <w:pStyle w:val="Heading2"/>
+        <w:pStyle w:val="Titre2"/>
       </w:pPr>
       <w:bookmarkStart w:id="62" w:name="_Toc23585460"/>
       <w:bookmarkStart w:id="63" w:name="_Toc21729771"/>
@@ -5134,7 +5471,7 @@
     </w:p>
     <w:tbl>
       <w:tblPr>
-        <w:tblStyle w:val="GridTable5Dark-Accent1"/>
+        <w:tblStyle w:val="TableauGrille5Fonc-Accentuation1"/>
         <w:tblW w:w="9072" w:type="dxa"/>
         <w:tblLayout w:type="fixed"/>
         <w:tblLook w:val="06A0" w:firstRow="1" w:lastRow="0" w:firstColumn="1" w:lastColumn="0" w:noHBand="1" w:noVBand="1"/>
@@ -5215,7 +5552,7 @@
             <w:hyperlink r:id="rId17" w:history="1">
               <w:r>
                 <w:rPr>
-                  <w:rStyle w:val="Hyperlink"/>
+                  <w:rStyle w:val="Lienhypertexte"/>
                 </w:rPr>
                 <w:t>Johnny.vaca-jaramillo@cpnv.ch</w:t>
               </w:r>
@@ -5245,7 +5582,7 @@
     </w:p>
     <w:p>
       <w:pPr>
-        <w:pStyle w:val="Heading2"/>
+        <w:pStyle w:val="Titre2"/>
       </w:pPr>
       <w:bookmarkStart w:id="65" w:name="_Toc23585461"/>
       <w:bookmarkStart w:id="66" w:name="_Toc21729772"/>
@@ -5294,13 +5631,8 @@
         <w:t xml:space="preserve"> :</w:t>
       </w:r>
       <w:r>
-        <w:t xml:space="preserve"> &lt;</w:t>
-      </w:r>
-      <w:proofErr w:type="spellStart"/>
-      <w:r>
-        <w:t>commentAccederAApplication</w:t>
-      </w:r>
-      <w:proofErr w:type="spellEnd"/>
+        <w:t xml:space="preserve"> &lt;commentAccederAApplication</w:t>
+      </w:r>
       <w:r>
         <w:t>&gt;</w:t>
       </w:r>
@@ -5320,23 +5652,7 @@
         <w:t xml:space="preserve"> </w:t>
       </w:r>
       <w:r>
-        <w:t>&lt;</w:t>
-      </w:r>
-      <w:proofErr w:type="spellStart"/>
-      <w:r>
-        <w:t>AccesDocumentationUtilisation</w:t>
-      </w:r>
-      <w:proofErr w:type="spellEnd"/>
-      <w:r>
-        <w:t>&gt;&lt;</w:t>
-      </w:r>
-      <w:proofErr w:type="spellStart"/>
-      <w:r>
-        <w:t>BrefContenuDoc</w:t>
-      </w:r>
-      <w:proofErr w:type="spellEnd"/>
-      <w:r>
-        <w:t>&gt;</w:t>
+        <w:t>&lt;AccesDocumentationUtilisation&gt;&lt;BrefContenuDoc&gt;</w:t>
       </w:r>
     </w:p>
     <w:p>
@@ -5349,7 +5665,7 @@
     </w:p>
     <w:p>
       <w:pPr>
-        <w:pStyle w:val="Heading2"/>
+        <w:pStyle w:val="Titre2"/>
       </w:pPr>
       <w:bookmarkStart w:id="68" w:name="_Toc23585462"/>
       <w:bookmarkStart w:id="69" w:name="_Toc21729773"/>
@@ -5413,7 +5729,7 @@
     </w:p>
     <w:p>
       <w:pPr>
-        <w:pStyle w:val="Heading2"/>
+        <w:pStyle w:val="Titre2"/>
       </w:pPr>
       <w:bookmarkStart w:id="71" w:name="_Toc23585463"/>
       <w:bookmarkStart w:id="72" w:name="_Toc21729774"/>
@@ -5611,47 +5927,19 @@
         <w:rPr>
           <w:lang w:val="fr-FR" w:eastAsia="fr-FR"/>
         </w:rPr>
-        <w:t xml:space="preserve">(programmeur, </w:t>
-      </w:r>
-      <w:proofErr w:type="spellStart"/>
+        <w:t>(programmeur, ProductOwner,ScrumMaster)</w:t>
+      </w:r>
       <w:r>
         <w:rPr>
           <w:lang w:val="fr-FR" w:eastAsia="fr-FR"/>
         </w:rPr>
-        <w:t>ProductOwner,ScrumMaster</w:t>
-      </w:r>
-      <w:proofErr w:type="spellEnd"/>
+        <w:t>.</w:t>
+      </w:r>
       <w:r>
         <w:rPr>
           <w:lang w:val="fr-FR" w:eastAsia="fr-FR"/>
         </w:rPr>
-        <w:t>)</w:t>
-      </w:r>
-      <w:r>
-        <w:rPr>
-          <w:lang w:val="fr-FR" w:eastAsia="fr-FR"/>
-        </w:rPr>
-        <w:t>.</w:t>
-      </w:r>
-      <w:r>
-        <w:rPr>
-          <w:lang w:val="fr-FR" w:eastAsia="fr-FR"/>
-        </w:rPr>
-        <w:t xml:space="preserve"> J’estime que je vais passer environ 50 heures sur le projet ce qui </w:t>
-      </w:r>
-      <w:proofErr w:type="spellStart"/>
-      <w:r>
-        <w:rPr>
-          <w:lang w:val="fr-FR" w:eastAsia="fr-FR"/>
-        </w:rPr>
-        <w:t>equivaut</w:t>
-      </w:r>
-      <w:proofErr w:type="spellEnd"/>
-      <w:r>
-        <w:rPr>
-          <w:lang w:val="fr-FR" w:eastAsia="fr-FR"/>
-        </w:rPr>
-        <w:t xml:space="preserve"> à 0 CHF à payer</w:t>
+        <w:t xml:space="preserve"> J’estime que je vais passer environ 50 heures sur le projet ce qui equivaut à 0 CHF à payer</w:t>
       </w:r>
       <w:r>
         <w:rPr>
@@ -5716,17 +6004,8 @@
           <w:i/>
           <w:lang w:val="fr-FR" w:eastAsia="fr-FR"/>
         </w:rPr>
-        <w:t xml:space="preserve">&lt;Prix </w:t>
-      </w:r>
-      <w:proofErr w:type="spellStart"/>
-      <w:r>
-        <w:rPr>
-          <w:i/>
-          <w:lang w:val="fr-FR" w:eastAsia="fr-FR"/>
-        </w:rPr>
-        <w:t>Hebergement</w:t>
-      </w:r>
-      <w:proofErr w:type="spellEnd"/>
+        <w:t>&lt;Prix Hebergement</w:t>
+      </w:r>
       <w:r>
         <w:rPr>
           <w:i/>
@@ -5779,7 +6058,7 @@
     </w:p>
     <w:p>
       <w:pPr>
-        <w:pStyle w:val="Heading2"/>
+        <w:pStyle w:val="Titre2"/>
       </w:pPr>
       <w:bookmarkStart w:id="74" w:name="_Toc44274951"/>
       <w:r>
@@ -5805,21 +6084,8 @@
       <w:pPr>
         <w:jc w:val="both"/>
       </w:pPr>
-      <w:proofErr w:type="spellStart"/>
-      <w:r>
-        <w:t>ScrumMaster</w:t>
-      </w:r>
-      <w:proofErr w:type="spellEnd"/>
-      <w:r>
-        <w:t xml:space="preserve"> – </w:t>
-      </w:r>
-      <w:proofErr w:type="spellStart"/>
-      <w:r>
-        <w:t>ProductOwner</w:t>
-      </w:r>
-      <w:proofErr w:type="spellEnd"/>
-      <w:r>
-        <w:t xml:space="preserve"> - Programmeur</w:t>
+      <w:r>
+        <w:t>ScrumMaster – ProductOwner - Programmeur</w:t>
       </w:r>
     </w:p>
     <w:p>
@@ -5848,17 +6114,17 @@
     </w:p>
     <w:p>
       <w:pPr>
-        <w:pStyle w:val="Heading2"/>
-      </w:pPr>
-    </w:p>
-    <w:p>
-      <w:pPr>
-        <w:pStyle w:val="Heading2"/>
-      </w:pPr>
-    </w:p>
-    <w:p>
-      <w:pPr>
-        <w:pStyle w:val="Heading2"/>
+        <w:pStyle w:val="Titre2"/>
+      </w:pPr>
+    </w:p>
+    <w:p>
+      <w:pPr>
+        <w:pStyle w:val="Titre2"/>
+      </w:pPr>
+    </w:p>
+    <w:p>
+      <w:pPr>
+        <w:pStyle w:val="Titre2"/>
         <w:rPr>
           <w:lang w:val="en-US"/>
         </w:rPr>
@@ -6329,7 +6595,7 @@
 <w:ftr xmlns:wpc="http://schemas.microsoft.com/office/word/2010/wordprocessingCanvas" xmlns:cx="http://schemas.microsoft.com/office/drawing/2014/chartex" xmlns:cx1="http://schemas.microsoft.com/office/drawing/2015/9/8/chartex" xmlns:cx2="http://schemas.microsoft.com/office/drawing/2015/10/21/chartex" xmlns:cx3="http://schemas.microsoft.com/office/drawing/2016/5/9/chartex" xmlns:cx4="http://schemas.microsoft.com/office/drawing/2016/5/10/chartex" xmlns:cx5="http://schemas.microsoft.com/office/drawing/2016/5/11/chartex" xmlns:cx6="http://schemas.microsoft.com/office/drawing/2016/5/12/chartex" xmlns:cx7="http://schemas.microsoft.com/office/drawing/2016/5/13/chartex" xmlns:cx8="http://schemas.microsoft.com/office/drawing/2016/5/14/chartex" xmlns:mc="http://schemas.openxmlformats.org/markup-compatibility/2006" xmlns:aink="http://schemas.microsoft.com/office/drawing/2016/ink" xmlns:am3d="http://schemas.microsoft.com/office/drawing/2017/model3d" xmlns:o="urn:schemas-microsoft-com:office:office" xmlns:r="http://schemas.openxmlformats.org/officeDocument/2006/relationships" xmlns:m="http://schemas.openxmlformats.org/officeDocument/2006/math" xmlns:v="urn:schemas-microsoft-com:vml" xmlns:wp14="http://schemas.microsoft.com/office/word/2010/wordprocessingDrawing" xmlns:wp="http://schemas.openxmlformats.org/drawingml/2006/wordprocessingDrawing" xmlns:w10="urn:schemas-microsoft-com:office:word" xmlns:w="http://schemas.openxmlformats.org/wordprocessingml/2006/main" xmlns:w14="http://schemas.microsoft.com/office/word/2010/wordml" xmlns:w15="http://schemas.microsoft.com/office/word/2012/wordml" xmlns:w16cex="http://schemas.microsoft.com/office/word/2018/wordml/cex" xmlns:w16cid="http://schemas.microsoft.com/office/word/2016/wordml/cid" xmlns:w16="http://schemas.microsoft.com/office/word/2018/wordml" xmlns:w16se="http://schemas.microsoft.com/office/word/2015/wordml/symex" xmlns:wpg="http://schemas.microsoft.com/office/word/2010/wordprocessingGroup" xmlns:wpi="http://schemas.microsoft.com/office/word/2010/wordprocessingInk" xmlns:wne="http://schemas.microsoft.com/office/word/2006/wordml" xmlns:wps="http://schemas.microsoft.com/office/word/2010/wordprocessingShape" mc:Ignorable="w14 w15 w16se w16cid w16 w16cex wp14">
   <w:p>
     <w:pPr>
-      <w:pStyle w:val="Footer"/>
+      <w:pStyle w:val="Pieddepage"/>
     </w:pPr>
     <w:r>
       <w:fldChar w:fldCharType="begin"/>
@@ -6371,7 +6637,7 @@
       <w:rPr>
         <w:noProof/>
       </w:rPr>
-      <w:t>29.06.2020</w:t>
+      <w:t>30.06.2020</w:t>
     </w:r>
     <w:r>
       <w:fldChar w:fldCharType="end"/>
@@ -6403,7 +6669,7 @@
 <w:hdr xmlns:wpc="http://schemas.microsoft.com/office/word/2010/wordprocessingCanvas" xmlns:cx="http://schemas.microsoft.com/office/drawing/2014/chartex" xmlns:cx1="http://schemas.microsoft.com/office/drawing/2015/9/8/chartex" xmlns:cx2="http://schemas.microsoft.com/office/drawing/2015/10/21/chartex" xmlns:cx3="http://schemas.microsoft.com/office/drawing/2016/5/9/chartex" xmlns:cx4="http://schemas.microsoft.com/office/drawing/2016/5/10/chartex" xmlns:cx5="http://schemas.microsoft.com/office/drawing/2016/5/11/chartex" xmlns:cx6="http://schemas.microsoft.com/office/drawing/2016/5/12/chartex" xmlns:cx7="http://schemas.microsoft.com/office/drawing/2016/5/13/chartex" xmlns:cx8="http://schemas.microsoft.com/office/drawing/2016/5/14/chartex" xmlns:mc="http://schemas.openxmlformats.org/markup-compatibility/2006" xmlns:aink="http://schemas.microsoft.com/office/drawing/2016/ink" xmlns:am3d="http://schemas.microsoft.com/office/drawing/2017/model3d" xmlns:o="urn:schemas-microsoft-com:office:office" xmlns:r="http://schemas.openxmlformats.org/officeDocument/2006/relationships" xmlns:m="http://schemas.openxmlformats.org/officeDocument/2006/math" xmlns:v="urn:schemas-microsoft-com:vml" xmlns:wp14="http://schemas.microsoft.com/office/word/2010/wordprocessingDrawing" xmlns:wp="http://schemas.openxmlformats.org/drawingml/2006/wordprocessingDrawing" xmlns:w10="urn:schemas-microsoft-com:office:word" xmlns:w="http://schemas.openxmlformats.org/wordprocessingml/2006/main" xmlns:w14="http://schemas.microsoft.com/office/word/2010/wordml" xmlns:w15="http://schemas.microsoft.com/office/word/2012/wordml" xmlns:w16cex="http://schemas.microsoft.com/office/word/2018/wordml/cex" xmlns:w16cid="http://schemas.microsoft.com/office/word/2016/wordml/cid" xmlns:w16="http://schemas.microsoft.com/office/word/2018/wordml" xmlns:w16se="http://schemas.microsoft.com/office/word/2015/wordml/symex" xmlns:wpg="http://schemas.microsoft.com/office/word/2010/wordprocessingGroup" xmlns:wpi="http://schemas.microsoft.com/office/word/2010/wordprocessingInk" xmlns:wne="http://schemas.microsoft.com/office/word/2006/wordml" xmlns:wps="http://schemas.microsoft.com/office/word/2010/wordprocessingShape" mc:Ignorable="w14 w15 w16se w16cid w16 w16cex wp14">
   <w:p>
     <w:pPr>
-      <w:pStyle w:val="Header"/>
+      <w:pStyle w:val="En-tte"/>
     </w:pPr>
     <w:r>
       <w:rPr>
@@ -6487,7 +6753,7 @@
   </w:p>
   <w:p>
     <w:pPr>
-      <w:pStyle w:val="Header"/>
+      <w:pStyle w:val="En-tte"/>
     </w:pPr>
   </w:p>
 </w:hdr>
@@ -8766,11 +9032,11 @@
       <w:spacing w:after="0" w:line="240" w:lineRule="auto"/>
     </w:pPr>
   </w:style>
-  <w:style w:type="paragraph" w:styleId="Heading1">
+  <w:style w:type="paragraph" w:styleId="Titre1">
     <w:name w:val="heading 1"/>
     <w:basedOn w:val="Normal"/>
     <w:next w:val="Normal"/>
-    <w:link w:val="Heading1Char"/>
+    <w:link w:val="Titre1Car"/>
     <w:uiPriority w:val="9"/>
     <w:qFormat/>
     <w:rsid w:val="00ED7502"/>
@@ -8789,11 +9055,11 @@
       <w:lang w:val="fr-FR" w:eastAsia="fr-CH"/>
     </w:rPr>
   </w:style>
-  <w:style w:type="paragraph" w:styleId="Heading2">
+  <w:style w:type="paragraph" w:styleId="Titre2">
     <w:name w:val="heading 2"/>
     <w:basedOn w:val="Normal"/>
     <w:next w:val="Normal"/>
-    <w:link w:val="Heading2Char"/>
+    <w:link w:val="Titre2Car"/>
     <w:uiPriority w:val="9"/>
     <w:unhideWhenUsed/>
     <w:qFormat/>
@@ -8813,11 +9079,11 @@
       <w:u w:val="single"/>
     </w:rPr>
   </w:style>
-  <w:style w:type="paragraph" w:styleId="Heading3">
+  <w:style w:type="paragraph" w:styleId="Titre3">
     <w:name w:val="heading 3"/>
     <w:basedOn w:val="Normal"/>
     <w:next w:val="Normal"/>
-    <w:link w:val="Heading3Char"/>
+    <w:link w:val="Titre3Car"/>
     <w:uiPriority w:val="9"/>
     <w:unhideWhenUsed/>
     <w:qFormat/>
@@ -8835,13 +9101,13 @@
       <w:szCs w:val="24"/>
     </w:rPr>
   </w:style>
-  <w:style w:type="character" w:default="1" w:styleId="DefaultParagraphFont">
+  <w:style w:type="character" w:default="1" w:styleId="Policepardfaut">
     <w:name w:val="Default Paragraph Font"/>
     <w:uiPriority w:val="1"/>
     <w:semiHidden/>
     <w:unhideWhenUsed/>
   </w:style>
-  <w:style w:type="table" w:default="1" w:styleId="TableNormal">
+  <w:style w:type="table" w:default="1" w:styleId="TableauNormal">
     <w:name w:val="Normal Table"/>
     <w:uiPriority w:val="99"/>
     <w:semiHidden/>
@@ -8856,15 +9122,15 @@
       </w:tblCellMar>
     </w:tblPr>
   </w:style>
-  <w:style w:type="numbering" w:default="1" w:styleId="NoList">
+  <w:style w:type="numbering" w:default="1" w:styleId="Aucuneliste">
     <w:name w:val="No List"/>
     <w:uiPriority w:val="99"/>
     <w:semiHidden/>
     <w:unhideWhenUsed/>
   </w:style>
-  <w:style w:type="character" w:styleId="Hyperlink">
+  <w:style w:type="character" w:styleId="Lienhypertexte">
     <w:name w:val="Hyperlink"/>
-    <w:basedOn w:val="DefaultParagraphFont"/>
+    <w:basedOn w:val="Policepardfaut"/>
     <w:uiPriority w:val="99"/>
     <w:unhideWhenUsed/>
     <w:rsid w:val="004B0D2B"/>
@@ -8873,10 +9139,10 @@
       <w:u w:val="single"/>
     </w:rPr>
   </w:style>
-  <w:style w:type="paragraph" w:styleId="Header">
+  <w:style w:type="paragraph" w:styleId="En-tte">
     <w:name w:val="header"/>
     <w:basedOn w:val="Normal"/>
-    <w:link w:val="HeaderChar"/>
+    <w:link w:val="En-tteCar"/>
     <w:uiPriority w:val="99"/>
     <w:unhideWhenUsed/>
     <w:rsid w:val="004B0D2B"/>
@@ -8887,17 +9153,17 @@
       </w:tabs>
     </w:pPr>
   </w:style>
-  <w:style w:type="character" w:customStyle="1" w:styleId="HeaderChar">
-    <w:name w:val="Header Char"/>
-    <w:basedOn w:val="DefaultParagraphFont"/>
-    <w:link w:val="Header"/>
+  <w:style w:type="character" w:customStyle="1" w:styleId="En-tteCar">
+    <w:name w:val="En-tête Car"/>
+    <w:basedOn w:val="Policepardfaut"/>
+    <w:link w:val="En-tte"/>
     <w:uiPriority w:val="99"/>
     <w:rsid w:val="004B0D2B"/>
   </w:style>
-  <w:style w:type="paragraph" w:styleId="Footer">
+  <w:style w:type="paragraph" w:styleId="Pieddepage">
     <w:name w:val="footer"/>
     <w:basedOn w:val="Normal"/>
-    <w:link w:val="FooterChar"/>
+    <w:link w:val="PieddepageCar"/>
     <w:uiPriority w:val="99"/>
     <w:unhideWhenUsed/>
     <w:rsid w:val="004B0D2B"/>
@@ -8908,18 +9174,18 @@
       </w:tabs>
     </w:pPr>
   </w:style>
-  <w:style w:type="character" w:customStyle="1" w:styleId="FooterChar">
-    <w:name w:val="Footer Char"/>
-    <w:basedOn w:val="DefaultParagraphFont"/>
-    <w:link w:val="Footer"/>
+  <w:style w:type="character" w:customStyle="1" w:styleId="PieddepageCar">
+    <w:name w:val="Pied de page Car"/>
+    <w:basedOn w:val="Policepardfaut"/>
+    <w:link w:val="Pieddepage"/>
     <w:uiPriority w:val="99"/>
     <w:rsid w:val="004B0D2B"/>
   </w:style>
-  <w:style w:type="paragraph" w:styleId="Title">
+  <w:style w:type="paragraph" w:styleId="Titre">
     <w:name w:val="Title"/>
     <w:basedOn w:val="Normal"/>
     <w:next w:val="Normal"/>
-    <w:link w:val="TitleChar"/>
+    <w:link w:val="TitreCar"/>
     <w:uiPriority w:val="10"/>
     <w:qFormat/>
     <w:rsid w:val="004B0D2B"/>
@@ -8934,10 +9200,10 @@
       <w:szCs w:val="56"/>
     </w:rPr>
   </w:style>
-  <w:style w:type="character" w:customStyle="1" w:styleId="TitleChar">
-    <w:name w:val="Title Char"/>
-    <w:basedOn w:val="DefaultParagraphFont"/>
-    <w:link w:val="Title"/>
+  <w:style w:type="character" w:customStyle="1" w:styleId="TitreCar">
+    <w:name w:val="Titre Car"/>
+    <w:basedOn w:val="Policepardfaut"/>
+    <w:link w:val="Titre"/>
     <w:uiPriority w:val="10"/>
     <w:rsid w:val="004B0D2B"/>
     <w:rPr>
@@ -8948,11 +9214,11 @@
       <w:szCs w:val="56"/>
     </w:rPr>
   </w:style>
-  <w:style w:type="paragraph" w:styleId="Subtitle">
+  <w:style w:type="paragraph" w:styleId="Sous-titre">
     <w:name w:val="Subtitle"/>
     <w:basedOn w:val="Normal"/>
     <w:next w:val="Normal"/>
-    <w:link w:val="SubtitleChar"/>
+    <w:link w:val="Sous-titreCar"/>
     <w:uiPriority w:val="11"/>
     <w:qFormat/>
     <w:rsid w:val="004B0D2B"/>
@@ -8968,10 +9234,10 @@
       <w:spacing w:val="15"/>
     </w:rPr>
   </w:style>
-  <w:style w:type="character" w:customStyle="1" w:styleId="SubtitleChar">
-    <w:name w:val="Subtitle Char"/>
-    <w:basedOn w:val="DefaultParagraphFont"/>
-    <w:link w:val="Subtitle"/>
+  <w:style w:type="character" w:customStyle="1" w:styleId="Sous-titreCar">
+    <w:name w:val="Sous-titre Car"/>
+    <w:basedOn w:val="Policepardfaut"/>
+    <w:link w:val="Sous-titre"/>
     <w:uiPriority w:val="11"/>
     <w:rsid w:val="004B0D2B"/>
     <w:rPr>
@@ -8980,7 +9246,7 @@
       <w:spacing w:val="15"/>
     </w:rPr>
   </w:style>
-  <w:style w:type="paragraph" w:styleId="ListParagraph">
+  <w:style w:type="paragraph" w:styleId="Paragraphedeliste">
     <w:name w:val="List Paragraph"/>
     <w:basedOn w:val="Normal"/>
     <w:uiPriority w:val="34"/>
@@ -8991,10 +9257,10 @@
       <w:contextualSpacing/>
     </w:pPr>
   </w:style>
-  <w:style w:type="character" w:customStyle="1" w:styleId="Heading1Char">
-    <w:name w:val="Heading 1 Char"/>
-    <w:basedOn w:val="DefaultParagraphFont"/>
-    <w:link w:val="Heading1"/>
+  <w:style w:type="character" w:customStyle="1" w:styleId="Titre1Car">
+    <w:name w:val="Titre 1 Car"/>
+    <w:basedOn w:val="Policepardfaut"/>
+    <w:link w:val="Titre1"/>
     <w:uiPriority w:val="9"/>
     <w:rsid w:val="00ED7502"/>
     <w:rPr>
@@ -9006,10 +9272,10 @@
       <w:lang w:val="fr-FR" w:eastAsia="fr-CH"/>
     </w:rPr>
   </w:style>
-  <w:style w:type="character" w:customStyle="1" w:styleId="Heading2Char">
-    <w:name w:val="Heading 2 Char"/>
-    <w:basedOn w:val="DefaultParagraphFont"/>
-    <w:link w:val="Heading2"/>
+  <w:style w:type="character" w:customStyle="1" w:styleId="Titre2Car">
+    <w:name w:val="Titre 2 Car"/>
+    <w:basedOn w:val="Policepardfaut"/>
+    <w:link w:val="Titre2"/>
     <w:uiPriority w:val="9"/>
     <w:rsid w:val="00ED7502"/>
     <w:rPr>
@@ -9036,10 +9302,10 @@
       <w:szCs w:val="24"/>
     </w:rPr>
   </w:style>
-  <w:style w:type="character" w:customStyle="1" w:styleId="Heading3Char">
-    <w:name w:val="Heading 3 Char"/>
-    <w:basedOn w:val="DefaultParagraphFont"/>
-    <w:link w:val="Heading3"/>
+  <w:style w:type="character" w:customStyle="1" w:styleId="Titre3Car">
+    <w:name w:val="Titre 3 Car"/>
+    <w:basedOn w:val="Policepardfaut"/>
+    <w:link w:val="Titre3"/>
     <w:uiPriority w:val="9"/>
     <w:rsid w:val="00A05E06"/>
     <w:rPr>
@@ -9049,9 +9315,9 @@
       <w:szCs w:val="24"/>
     </w:rPr>
   </w:style>
-  <w:style w:type="paragraph" w:styleId="TOCHeading">
+  <w:style w:type="paragraph" w:styleId="En-ttedetabledesmatires">
     <w:name w:val="TOC Heading"/>
-    <w:basedOn w:val="Heading1"/>
+    <w:basedOn w:val="Titre1"/>
     <w:next w:val="Normal"/>
     <w:uiPriority w:val="39"/>
     <w:unhideWhenUsed/>
@@ -9061,7 +9327,7 @@
       <w:outlineLvl w:val="9"/>
     </w:pPr>
   </w:style>
-  <w:style w:type="paragraph" w:styleId="TOC1">
+  <w:style w:type="paragraph" w:styleId="TM1">
     <w:name w:val="toc 1"/>
     <w:basedOn w:val="Normal"/>
     <w:next w:val="Normal"/>
@@ -9073,7 +9339,7 @@
       <w:spacing w:after="100"/>
     </w:pPr>
   </w:style>
-  <w:style w:type="paragraph" w:styleId="TOC2">
+  <w:style w:type="paragraph" w:styleId="TM2">
     <w:name w:val="toc 2"/>
     <w:basedOn w:val="Normal"/>
     <w:next w:val="Normal"/>
@@ -9086,7 +9352,7 @@
       <w:ind w:left="220"/>
     </w:pPr>
   </w:style>
-  <w:style w:type="paragraph" w:styleId="TOC3">
+  <w:style w:type="paragraph" w:styleId="TM3">
     <w:name w:val="toc 3"/>
     <w:basedOn w:val="Normal"/>
     <w:next w:val="Normal"/>
@@ -9099,7 +9365,7 @@
       <w:ind w:left="440"/>
     </w:pPr>
   </w:style>
-  <w:style w:type="character" w:styleId="Emphasis">
+  <w:style w:type="character" w:styleId="Accentuation">
     <w:name w:val="Emphasis"/>
     <w:rsid w:val="00584FDD"/>
     <w:rPr>
@@ -9108,9 +9374,9 @@
       <w:iCs/>
     </w:rPr>
   </w:style>
-  <w:style w:type="table" w:styleId="TableGrid">
+  <w:style w:type="table" w:styleId="Grilledutableau">
     <w:name w:val="Table Grid"/>
-    <w:basedOn w:val="TableNormal"/>
+    <w:basedOn w:val="TableauNormal"/>
     <w:uiPriority w:val="39"/>
     <w:rsid w:val="00406D1D"/>
     <w:pPr>
@@ -9127,7 +9393,7 @@
       </w:tblBorders>
     </w:tblPr>
   </w:style>
-  <w:style w:type="paragraph" w:styleId="Caption">
+  <w:style w:type="paragraph" w:styleId="Lgende">
     <w:name w:val="caption"/>
     <w:basedOn w:val="Normal"/>
     <w:next w:val="Normal"/>
@@ -9146,9 +9412,9 @@
       <w:szCs w:val="18"/>
     </w:rPr>
   </w:style>
-  <w:style w:type="table" w:styleId="GridTable5Dark-Accent1">
+  <w:style w:type="table" w:styleId="TableauGrille5Fonc-Accentuation1">
     <w:name w:val="Grid Table 5 Dark Accent 1"/>
-    <w:basedOn w:val="TableNormal"/>
+    <w:basedOn w:val="TableauNormal"/>
     <w:uiPriority w:val="50"/>
     <w:rsid w:val="003714C8"/>
     <w:pPr>
@@ -9252,9 +9518,9 @@
       </w:tcPr>
     </w:tblStylePr>
   </w:style>
-  <w:style w:type="table" w:styleId="GridTable1Light-Accent1">
+  <w:style w:type="table" w:styleId="TableauGrille1Clair-Accentuation1">
     <w:name w:val="Grid Table 1 Light Accent 1"/>
-    <w:basedOn w:val="TableNormal"/>
+    <w:basedOn w:val="TableauNormal"/>
     <w:uiPriority w:val="46"/>
     <w:rsid w:val="003714C8"/>
     <w:pPr>
@@ -9338,10 +9604,10 @@
       <w:lang w:eastAsia="zh-CN"/>
     </w:rPr>
   </w:style>
-  <w:style w:type="paragraph" w:styleId="BalloonText">
+  <w:style w:type="paragraph" w:styleId="Textedebulles">
     <w:name w:val="Balloon Text"/>
     <w:basedOn w:val="Normal"/>
-    <w:link w:val="BalloonTextChar"/>
+    <w:link w:val="TextedebullesCar"/>
     <w:uiPriority w:val="99"/>
     <w:semiHidden/>
     <w:unhideWhenUsed/>
@@ -9352,10 +9618,10 @@
       <w:szCs w:val="18"/>
     </w:rPr>
   </w:style>
-  <w:style w:type="character" w:customStyle="1" w:styleId="BalloonTextChar">
-    <w:name w:val="Balloon Text Char"/>
-    <w:basedOn w:val="DefaultParagraphFont"/>
-    <w:link w:val="BalloonText"/>
+  <w:style w:type="character" w:customStyle="1" w:styleId="TextedebullesCar">
+    <w:name w:val="Texte de bulles Car"/>
+    <w:basedOn w:val="Policepardfaut"/>
+    <w:link w:val="Textedebulles"/>
     <w:uiPriority w:val="99"/>
     <w:semiHidden/>
     <w:rsid w:val="003714C8"/>
@@ -9365,9 +9631,9 @@
       <w:szCs w:val="18"/>
     </w:rPr>
   </w:style>
-  <w:style w:type="character" w:styleId="FollowedHyperlink">
+  <w:style w:type="character" w:styleId="Lienhypertextesuivivisit">
     <w:name w:val="FollowedHyperlink"/>
-    <w:basedOn w:val="DefaultParagraphFont"/>
+    <w:basedOn w:val="Policepardfaut"/>
     <w:uiPriority w:val="99"/>
     <w:semiHidden/>
     <w:unhideWhenUsed/>
@@ -9377,9 +9643,9 @@
       <w:u w:val="single"/>
     </w:rPr>
   </w:style>
-  <w:style w:type="character" w:styleId="UnresolvedMention">
+  <w:style w:type="character" w:styleId="Mentionnonrsolue">
     <w:name w:val="Unresolved Mention"/>
-    <w:basedOn w:val="DefaultParagraphFont"/>
+    <w:basedOn w:val="Policepardfaut"/>
     <w:uiPriority w:val="99"/>
     <w:semiHidden/>
     <w:unhideWhenUsed/>

</xml_diff>